<commit_message>
math IA close to final change
</commit_message>
<xml_diff>
--- a/2018-2019/math/IA 0.6.docx
+++ b/2018-2019/math/IA 0.6.docx
@@ -6,6 +6,8 @@
       <w:pPr>
         <w:pStyle w:val="Title"/>
       </w:pPr>
+      <w:bookmarkStart w:id="0" w:name="_GoBack"/>
+      <w:bookmarkEnd w:id="0"/>
       <w:r>
         <w:t>Exploring t</w:t>
       </w:r>
@@ -546,16 +548,16 @@
       <w:r>
         <w:tab/>
       </w:r>
-      <w:commentRangeStart w:id="0"/>
+      <w:commentRangeStart w:id="1"/>
       <w:r>
         <w:t xml:space="preserve">The graph in figure one denoted soundwaves by graphing distance against air pressure to better math with the visual representation of soundwave above, but this is not how soundwaves are usually recorded. Microphone record sound through the use of a diaphragm, which vibrates along the air molecule in the air as sound pass by. The microphone records the change in the physical location of the diaphragm, which is caused by the different air pressure on the soundwave passing by, allowing the computer to note down the change in air pressure over the change in time. </w:t>
       </w:r>
-      <w:commentRangeEnd w:id="0"/>
+      <w:commentRangeEnd w:id="1"/>
       <w:r>
         <w:rPr>
           <w:rStyle w:val="CommentReference"/>
         </w:rPr>
-        <w:commentReference w:id="0"/>
+        <w:commentReference w:id="1"/>
       </w:r>
     </w:p>
     <w:p>
@@ -844,7 +846,7 @@
               </wp:anchor>
             </w:drawing>
           </mc:Choice>
-          <mc:Fallback xmlns:w16cid="http://schemas.microsoft.com/office/word/2016/wordml/cid" xmlns:am3d="http://schemas.microsoft.com/office/drawing/2017/model3d" xmlns:aink="http://schemas.microsoft.com/office/drawing/2016/ink" xmlns:cx8="http://schemas.microsoft.com/office/drawing/2016/5/14/chartex" xmlns:cx7="http://schemas.microsoft.com/office/drawing/2016/5/13/chartex" xmlns:cx6="http://schemas.microsoft.com/office/drawing/2016/5/12/chartex" xmlns:cx5="http://schemas.microsoft.com/office/drawing/2016/5/11/chartex" xmlns:cx4="http://schemas.microsoft.com/office/drawing/2016/5/10/chartex" xmlns:cx3="http://schemas.microsoft.com/office/drawing/2016/5/9/chartex" xmlns:cx2="http://schemas.microsoft.com/office/drawing/2015/10/21/chartex" xmlns:cx1="http://schemas.microsoft.com/office/drawing/2015/9/8/chartex">
+          <mc:Fallback xmlns:cx1="http://schemas.microsoft.com/office/drawing/2015/9/8/chartex" xmlns:cx2="http://schemas.microsoft.com/office/drawing/2015/10/21/chartex" xmlns:cx3="http://schemas.microsoft.com/office/drawing/2016/5/9/chartex" xmlns:cx4="http://schemas.microsoft.com/office/drawing/2016/5/10/chartex" xmlns:cx5="http://schemas.microsoft.com/office/drawing/2016/5/11/chartex" xmlns:cx6="http://schemas.microsoft.com/office/drawing/2016/5/12/chartex" xmlns:cx7="http://schemas.microsoft.com/office/drawing/2016/5/13/chartex" xmlns:cx8="http://schemas.microsoft.com/office/drawing/2016/5/14/chartex" xmlns:aink="http://schemas.microsoft.com/office/drawing/2016/ink" xmlns:am3d="http://schemas.microsoft.com/office/drawing/2017/model3d" xmlns:w16cid="http://schemas.microsoft.com/office/word/2016/wordml/cid">
             <w:pict>
               <v:group w14:anchorId="16B94928" id="Group 10" o:spid="_x0000_s1026" style="position:absolute;margin-left:11.5pt;margin-top:44.5pt;width:410.05pt;height:89.5pt;z-index:251667456" coordsize="52076,11366" o:gfxdata="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">
                 <v:rect id="Rectangle 6" o:spid="_x0000_s1027" style="position:absolute;width:8763;height:11366;visibility:visible;mso-wrap-style:square;v-text-anchor:middle" o:gfxdata="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" fillcolor="#00b050" strokecolor="#00b050" strokeweight="1pt">
@@ -1106,10 +1108,6 @@
                   <v:imagedata r:id="rId12" o:title="" croptop="12439f" cropbottom="14295f"/>
                   <v:path arrowok="t"/>
                 </v:shape>
-                <v:shapetype id="_x0000_t202" coordsize="21600,21600" o:spt="202" path="m,l,21600r21600,l21600,xe">
-                  <v:stroke joinstyle="miter"/>
-                  <v:path gradientshapeok="t" o:connecttype="rect"/>
-                </v:shapetype>
                 <v:shape id="Text Box 4" o:spid="_x0000_s1029" type="#_x0000_t202" style="position:absolute;top:15011;width:26898;height:7925;visibility:visible;mso-wrap-style:square;v-text-anchor:top" o:gfxdata="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" stroked="f">
                   <v:textbox style="mso-fit-shape-to-text:t" inset="0,0,0,0">
                     <w:txbxContent>
@@ -1276,7 +1274,7 @@
       <w:r>
         <w:t xml:space="preserve">A Fourier Series is a summation function of an infinite amount of sine and cosine functions of different frequencies. </w:t>
       </w:r>
-      <w:commentRangeStart w:id="1"/>
+      <w:commentRangeStart w:id="2"/>
       <w:r>
         <w:t xml:space="preserve">Since the Fourier theorem is commonly regarded as an intuitive </w:t>
       </w:r>
@@ -1290,12 +1288,12 @@
       <w:r>
         <w:t xml:space="preserve"> </w:t>
       </w:r>
-      <w:commentRangeEnd w:id="1"/>
+      <w:commentRangeEnd w:id="2"/>
       <w:r>
         <w:rPr>
           <w:rStyle w:val="CommentReference"/>
         </w:rPr>
-        <w:commentReference w:id="1"/>
+        <w:commentReference w:id="2"/>
       </w:r>
     </w:p>
     <w:p>
@@ -1883,7 +1881,7 @@
       </m:oMathPara>
     </w:p>
     <w:p>
-      <w:commentRangeStart w:id="2"/>
+      <w:commentRangeStart w:id="3"/>
       <w:r>
         <w:rPr>
           <w:noProof/>
@@ -1903,12 +1901,12 @@
           </wp:inline>
         </w:drawing>
       </w:r>
-      <w:commentRangeEnd w:id="2"/>
+      <w:commentRangeEnd w:id="3"/>
       <w:r>
         <w:rPr>
           <w:rStyle w:val="CommentReference"/>
         </w:rPr>
-        <w:commentReference w:id="2"/>
+        <w:commentReference w:id="3"/>
       </w:r>
       <w:r>
         <w:tab/>
@@ -3295,7 +3293,7 @@
       <w:r>
         <w:tab/>
       </w:r>
-      <w:commentRangeStart w:id="3"/>
+      <w:commentRangeStart w:id="4"/>
       <w:r>
         <w:t xml:space="preserve">How can we then incorporate complex numbers into our process of converting a soundwave to a function that outputs the amplitude and phase shift when given a certain frequency? </w:t>
       </w:r>
@@ -3311,12 +3309,12 @@
       <w:r>
         <w:t xml:space="preserve"> in geometry.</w:t>
       </w:r>
-      <w:commentRangeEnd w:id="3"/>
+      <w:commentRangeEnd w:id="4"/>
       <w:r>
         <w:rPr>
           <w:rStyle w:val="CommentReference"/>
         </w:rPr>
-        <w:commentReference w:id="3"/>
+        <w:commentReference w:id="4"/>
       </w:r>
     </w:p>
     <w:p>
@@ -4017,7 +4015,7 @@
       <w:pPr>
         <w:keepNext/>
       </w:pPr>
-      <w:commentRangeStart w:id="4"/>
+      <w:commentRangeStart w:id="5"/>
       <w:r>
         <w:rPr>
           <w:noProof/>
@@ -4072,12 +4070,12 @@
           </wp:inline>
         </w:drawing>
       </w:r>
-      <w:commentRangeEnd w:id="4"/>
+      <w:commentRangeEnd w:id="5"/>
       <w:r>
         <w:rPr>
           <w:rStyle w:val="CommentReference"/>
         </w:rPr>
-        <w:commentReference w:id="4"/>
+        <w:commentReference w:id="5"/>
       </w:r>
     </w:p>
     <w:p>
@@ -4410,10 +4408,21 @@
         </m:func>
       </m:oMath>
       <w:r>
-        <w:t>. This means that the larger the range selected, the smaller affect the la</w:t>
+        <w:t xml:space="preserve">. </w:t>
+      </w:r>
+      <w:commentRangeStart w:id="6"/>
+      <w:r>
+        <w:t>This means that the larger the range selected, the smaller affect the la</w:t>
       </w:r>
       <w:r>
         <w:t xml:space="preserve">ck of symmetry on the centroid. </w:t>
+      </w:r>
+      <w:commentRangeEnd w:id="6"/>
+      <w:r>
+        <w:rPr>
+          <w:rStyle w:val="CommentReference"/>
+        </w:rPr>
+        <w:commentReference w:id="6"/>
       </w:r>
     </w:p>
     <w:p>
@@ -4446,7 +4455,16 @@
         <w:rPr>
           <w:rFonts w:hint="eastAsia"/>
         </w:rPr>
-        <w:t xml:space="preserve">. </w:t>
+        <w:t>.</w:t>
+      </w:r>
+      <w:r>
+        <w:t>(I will refer back to this later in the paper)</w:t>
+      </w:r>
+      <w:r>
+        <w:rPr>
+          <w:rFonts w:hint="eastAsia"/>
+        </w:rPr>
+        <w:t xml:space="preserve"> </w:t>
       </w:r>
       <w:r>
         <w:t xml:space="preserve">After whipping out the effect of radial symmetry on the distance, the only factor which affects the distance of the two point is whether the period matches with time interval. </w:t>
@@ -4457,14 +4475,11 @@
         <w:ind w:firstLine="420"/>
       </w:pPr>
       <w:r>
+        <w:lastRenderedPageBreak/>
         <w:t xml:space="preserve">However, given the domain that is being used, it is impossible for the sinusoid to have the same period as the period must be a finite value. </w:t>
       </w:r>
       <w:r>
-        <w:t xml:space="preserve">If the period of the sinusoid is used to control </w:t>
-      </w:r>
-      <w:r>
-        <w:lastRenderedPageBreak/>
-        <w:t>the amount of oscillations, we are limiting ourselves to just one cycle in the graph, which jams the entire set of real numbers into the domain 0 to 2π for the cis function.</w:t>
+        <w:t>If the period of the sinusoid is used to control the amount of oscillations, we are limiting ourselves to just one cycle in the graph, which jams the entire set of real numbers into the domain 0 to 2π for the cis function.</w:t>
       </w:r>
     </w:p>
     <w:p>
@@ -4510,7 +4525,13 @@
         <w:ind w:firstLine="420"/>
       </w:pPr>
       <w:r>
-        <w:t>This modification is essentially making the cis function to have the same frequency as the sinusoid function, and can be carried out by expanding the sinusoid horizontally by f when plotting it onto the complex plane. This modifies the expression to:</w:t>
+        <w:t>This modification is essentially making the cis function to have the same frequency as the sinusoid function, and can be carried out by expanding the sinusoid horizontally by f when plotting it onto the complex plane. This</w:t>
+      </w:r>
+      <w:r>
+        <w:t xml:space="preserve"> changes</w:t>
+      </w:r>
+      <w:r>
+        <w:t xml:space="preserve"> the expression to:</w:t>
       </w:r>
     </w:p>
     <w:p>
@@ -4731,8 +4752,6 @@
           </m:f>
         </m:oMath>
       </m:oMathPara>
-      <w:bookmarkStart w:id="5" w:name="_GoBack"/>
-      <w:bookmarkEnd w:id="5"/>
     </w:p>
     <w:p>
       <w:r>
@@ -4741,27 +4760,4642 @@
       <w:r>
         <w:t xml:space="preserve"> </w:t>
       </w:r>
+      <w:r>
+        <w:t xml:space="preserve">To recap everything that have just happened, we first established the connection between averages, integrals and the frequency of a sine wave. We then investigated the potential of using complex numbers to represent the Fourier series. After, we connected the concept of centroid with the idea of averaging a function, and through minor tweaks, created the expression </w:t>
+      </w:r>
+      <m:oMath>
+        <m:acc>
+          <m:accPr>
+            <m:ctrlPr>
+              <w:rPr>
+                <w:rFonts w:ascii="Cambria Math" w:hAnsi="Cambria Math"/>
+                <w:i/>
+              </w:rPr>
+            </m:ctrlPr>
+          </m:accPr>
+          <m:e>
+            <m:r>
+              <w:rPr>
+                <w:rFonts w:ascii="Cambria Math" w:hAnsi="Cambria Math"/>
+              </w:rPr>
+              <m:t>g</m:t>
+            </m:r>
+          </m:e>
+        </m:acc>
+        <m:d>
+          <m:dPr>
+            <m:ctrlPr>
+              <w:rPr>
+                <w:rFonts w:ascii="Cambria Math" w:hAnsi="Cambria Math"/>
+                <w:i/>
+              </w:rPr>
+            </m:ctrlPr>
+          </m:dPr>
+          <m:e>
+            <m:r>
+              <w:rPr>
+                <w:rFonts w:ascii="Cambria Math" w:hAnsi="Cambria Math"/>
+              </w:rPr>
+              <m:t>f</m:t>
+            </m:r>
+          </m:e>
+        </m:d>
+      </m:oMath>
+      <w:r>
+        <w:t xml:space="preserve"> which describes the abundance, phase shift of a sinusoid of the frequency f in a periodic function.</w:t>
+      </w:r>
+    </w:p>
+    <w:p>
+      <w:r>
+        <w:tab/>
+        <w:t xml:space="preserve">Now that we know that the complex function </w:t>
+      </w:r>
+      <m:oMath>
+        <m:acc>
+          <m:accPr>
+            <m:ctrlPr>
+              <w:rPr>
+                <w:rFonts w:ascii="Cambria Math" w:hAnsi="Cambria Math"/>
+                <w:i/>
+              </w:rPr>
+            </m:ctrlPr>
+          </m:accPr>
+          <m:e>
+            <m:r>
+              <w:rPr>
+                <w:rFonts w:ascii="Cambria Math" w:hAnsi="Cambria Math"/>
+              </w:rPr>
+              <m:t>g</m:t>
+            </m:r>
+          </m:e>
+        </m:acc>
+        <m:d>
+          <m:dPr>
+            <m:ctrlPr>
+              <w:rPr>
+                <w:rFonts w:ascii="Cambria Math" w:hAnsi="Cambria Math"/>
+                <w:i/>
+              </w:rPr>
+            </m:ctrlPr>
+          </m:dPr>
+          <m:e>
+            <m:r>
+              <w:rPr>
+                <w:rFonts w:ascii="Cambria Math" w:hAnsi="Cambria Math"/>
+              </w:rPr>
+              <m:t>f</m:t>
+            </m:r>
+          </m:e>
+        </m:d>
+      </m:oMath>
+      <w:r>
+        <w:t xml:space="preserve"> provides information of a single sinusoid, will it also work for the sum of multiple sinusoids? </w:t>
+      </w:r>
+    </w:p>
+    <w:p>
+      <w:r>
+        <w:tab/>
+        <w:t>If the function g(t)=A(t)+B(t), such that A(t)=sin(2πf</w:t>
+      </w:r>
+      <w:r>
+        <w:rPr>
+          <w:vertAlign w:val="subscript"/>
+        </w:rPr>
+        <w:t>1</w:t>
+      </w:r>
+      <w:r>
+        <w:t>t) and B(t)=sin(2π</w:t>
+      </w:r>
+      <w:r>
+        <w:t xml:space="preserve"> </w:t>
+      </w:r>
+      <w:r>
+        <w:t>f</w:t>
+      </w:r>
+      <w:r>
+        <w:rPr>
+          <w:vertAlign w:val="subscript"/>
+        </w:rPr>
+        <w:t>2</w:t>
+      </w:r>
+      <w:r>
+        <w:t>t), the function g(x) will be representing the sum of multiple sinusoids with different frequencies f</w:t>
+      </w:r>
+      <w:r>
+        <w:rPr>
+          <w:vertAlign w:val="subscript"/>
+        </w:rPr>
+        <w:t xml:space="preserve">1 </w:t>
+      </w:r>
+      <w:r>
+        <w:t>and f</w:t>
+      </w:r>
+      <w:r>
+        <w:rPr>
+          <w:vertAlign w:val="subscript"/>
+        </w:rPr>
+        <w:t>2</w:t>
+      </w:r>
+      <w:r>
+        <w:t xml:space="preserve">. </w:t>
+      </w:r>
+      <m:oMath>
+        <m:acc>
+          <m:accPr>
+            <m:ctrlPr>
+              <w:rPr>
+                <w:rFonts w:ascii="Cambria Math" w:hAnsi="Cambria Math"/>
+                <w:i/>
+              </w:rPr>
+            </m:ctrlPr>
+          </m:accPr>
+          <m:e>
+            <m:r>
+              <w:rPr>
+                <w:rFonts w:ascii="Cambria Math" w:hAnsi="Cambria Math"/>
+              </w:rPr>
+              <m:t>g</m:t>
+            </m:r>
+          </m:e>
+        </m:acc>
+        <m:d>
+          <m:dPr>
+            <m:ctrlPr>
+              <w:rPr>
+                <w:rFonts w:ascii="Cambria Math" w:hAnsi="Cambria Math"/>
+                <w:i/>
+              </w:rPr>
+            </m:ctrlPr>
+          </m:dPr>
+          <m:e>
+            <m:r>
+              <w:rPr>
+                <w:rFonts w:ascii="Cambria Math" w:hAnsi="Cambria Math"/>
+              </w:rPr>
+              <m:t>f</m:t>
+            </m:r>
+          </m:e>
+        </m:d>
+      </m:oMath>
+      <w:r>
+        <w:t xml:space="preserve"> can thus be rewritten using integration rules:</w:t>
+      </w:r>
+    </w:p>
+    <w:p>
+      <w:pPr>
+        <w:ind w:left="420" w:hanging="420"/>
+      </w:pPr>
+      <w:r>
+        <w:tab/>
+      </w:r>
+      <m:oMath>
+        <m:r>
+          <m:rPr>
+            <m:sty m:val="p"/>
+          </m:rPr>
+          <w:rPr>
+            <w:rFonts w:ascii="Cambria Math" w:hAnsi="Cambria Math"/>
+          </w:rPr>
+          <w:br/>
+        </m:r>
+      </m:oMath>
+      <m:oMathPara>
+        <m:oMath>
+          <m:acc>
+            <m:accPr>
+              <m:ctrlPr>
+                <w:rPr>
+                  <w:rFonts w:ascii="Cambria Math" w:hAnsi="Cambria Math"/>
+                  <w:i/>
+                </w:rPr>
+              </m:ctrlPr>
+            </m:accPr>
+            <m:e>
+              <m:r>
+                <w:rPr>
+                  <w:rFonts w:ascii="Cambria Math" w:hAnsi="Cambria Math"/>
+                </w:rPr>
+                <m:t>g</m:t>
+              </m:r>
+            </m:e>
+          </m:acc>
+          <m:d>
+            <m:dPr>
+              <m:ctrlPr>
+                <w:rPr>
+                  <w:rFonts w:ascii="Cambria Math" w:hAnsi="Cambria Math"/>
+                  <w:i/>
+                </w:rPr>
+              </m:ctrlPr>
+            </m:dPr>
+            <m:e>
+              <m:r>
+                <w:rPr>
+                  <w:rFonts w:ascii="Cambria Math" w:hAnsi="Cambria Math"/>
+                </w:rPr>
+                <m:t>f</m:t>
+              </m:r>
+            </m:e>
+          </m:d>
+          <m:r>
+            <m:rPr>
+              <m:aln/>
+            </m:rPr>
+            <w:rPr>
+              <w:rFonts w:ascii="Cambria Math" w:hAnsi="Cambria Math"/>
+            </w:rPr>
+            <m:t>=</m:t>
+          </m:r>
+          <m:f>
+            <m:fPr>
+              <m:ctrlPr>
+                <w:rPr>
+                  <w:rFonts w:ascii="Cambria Math" w:hAnsi="Cambria Math"/>
+                  <w:i/>
+                </w:rPr>
+              </m:ctrlPr>
+            </m:fPr>
+            <m:num>
+              <m:nary>
+                <m:naryPr>
+                  <m:limLoc m:val="subSup"/>
+                  <m:ctrlPr>
+                    <w:rPr>
+                      <w:rFonts w:ascii="Cambria Math" w:hAnsi="Cambria Math"/>
+                      <w:i/>
+                    </w:rPr>
+                  </m:ctrlPr>
+                </m:naryPr>
+                <m:sub>
+                  <m:sSub>
+                    <m:sSubPr>
+                      <m:ctrlPr>
+                        <w:rPr>
+                          <w:rFonts w:ascii="Cambria Math" w:hAnsi="Cambria Math"/>
+                          <w:i/>
+                        </w:rPr>
+                      </m:ctrlPr>
+                    </m:sSubPr>
+                    <m:e>
+                      <m:r>
+                        <w:rPr>
+                          <w:rFonts w:ascii="Cambria Math" w:hAnsi="Cambria Math"/>
+                        </w:rPr>
+                        <m:t>t</m:t>
+                      </m:r>
+                    </m:e>
+                    <m:sub>
+                      <m:r>
+                        <w:rPr>
+                          <w:rFonts w:ascii="Cambria Math" w:hAnsi="Cambria Math"/>
+                        </w:rPr>
+                        <m:t>1</m:t>
+                      </m:r>
+                    </m:sub>
+                  </m:sSub>
+                </m:sub>
+                <m:sup>
+                  <m:sSub>
+                    <m:sSubPr>
+                      <m:ctrlPr>
+                        <w:rPr>
+                          <w:rFonts w:ascii="Cambria Math" w:hAnsi="Cambria Math"/>
+                          <w:i/>
+                        </w:rPr>
+                      </m:ctrlPr>
+                    </m:sSubPr>
+                    <m:e>
+                      <m:r>
+                        <w:rPr>
+                          <w:rFonts w:ascii="Cambria Math" w:hAnsi="Cambria Math"/>
+                        </w:rPr>
+                        <m:t>t</m:t>
+                      </m:r>
+                    </m:e>
+                    <m:sub>
+                      <m:r>
+                        <w:rPr>
+                          <w:rFonts w:ascii="Cambria Math" w:hAnsi="Cambria Math"/>
+                        </w:rPr>
+                        <m:t>2</m:t>
+                      </m:r>
+                    </m:sub>
+                  </m:sSub>
+                </m:sup>
+                <m:e>
+                  <m:r>
+                    <w:rPr>
+                      <w:rFonts w:ascii="Cambria Math" w:hAnsi="Cambria Math"/>
+                    </w:rPr>
+                    <m:t>g</m:t>
+                  </m:r>
+                  <m:d>
+                    <m:dPr>
+                      <m:ctrlPr>
+                        <w:rPr>
+                          <w:rFonts w:ascii="Cambria Math" w:hAnsi="Cambria Math"/>
+                          <w:i/>
+                        </w:rPr>
+                      </m:ctrlPr>
+                    </m:dPr>
+                    <m:e>
+                      <m:r>
+                        <w:rPr>
+                          <w:rFonts w:ascii="Cambria Math" w:hAnsi="Cambria Math"/>
+                        </w:rPr>
+                        <m:t>t</m:t>
+                      </m:r>
+                    </m:e>
+                  </m:d>
+                  <m:r>
+                    <w:rPr>
+                      <w:rFonts w:ascii="Cambria Math" w:hAnsi="Cambria Math"/>
+                    </w:rPr>
+                    <m:t>cis</m:t>
+                  </m:r>
+                  <m:d>
+                    <m:dPr>
+                      <m:ctrlPr>
+                        <w:rPr>
+                          <w:rFonts w:ascii="Cambria Math" w:hAnsi="Cambria Math"/>
+                          <w:i/>
+                        </w:rPr>
+                      </m:ctrlPr>
+                    </m:dPr>
+                    <m:e>
+                      <m:r>
+                        <w:rPr>
+                          <w:rFonts w:ascii="Cambria Math" w:hAnsi="Cambria Math"/>
+                        </w:rPr>
+                        <m:t>2πft</m:t>
+                      </m:r>
+                    </m:e>
+                  </m:d>
+                  <m:r>
+                    <w:rPr>
+                      <w:rFonts w:ascii="Cambria Math" w:hAnsi="Cambria Math"/>
+                    </w:rPr>
+                    <m:t>dt</m:t>
+                  </m:r>
+                </m:e>
+              </m:nary>
+            </m:num>
+            <m:den>
+              <m:sSub>
+                <m:sSubPr>
+                  <m:ctrlPr>
+                    <w:rPr>
+                      <w:rFonts w:ascii="Cambria Math" w:hAnsi="Cambria Math"/>
+                      <w:i/>
+                    </w:rPr>
+                  </m:ctrlPr>
+                </m:sSubPr>
+                <m:e>
+                  <m:r>
+                    <w:rPr>
+                      <w:rFonts w:ascii="Cambria Math" w:hAnsi="Cambria Math"/>
+                    </w:rPr>
+                    <m:t>t</m:t>
+                  </m:r>
+                </m:e>
+                <m:sub>
+                  <m:r>
+                    <w:rPr>
+                      <w:rFonts w:ascii="Cambria Math" w:hAnsi="Cambria Math"/>
+                    </w:rPr>
+                    <m:t>2</m:t>
+                  </m:r>
+                </m:sub>
+              </m:sSub>
+              <m:r>
+                <w:rPr>
+                  <w:rFonts w:ascii="Cambria Math" w:hAnsi="Cambria Math"/>
+                </w:rPr>
+                <m:t>-</m:t>
+              </m:r>
+              <m:sSub>
+                <m:sSubPr>
+                  <m:ctrlPr>
+                    <w:rPr>
+                      <w:rFonts w:ascii="Cambria Math" w:hAnsi="Cambria Math"/>
+                      <w:i/>
+                    </w:rPr>
+                  </m:ctrlPr>
+                </m:sSubPr>
+                <m:e>
+                  <m:r>
+                    <w:rPr>
+                      <w:rFonts w:ascii="Cambria Math" w:hAnsi="Cambria Math"/>
+                    </w:rPr>
+                    <m:t>t</m:t>
+                  </m:r>
+                </m:e>
+                <m:sub>
+                  <m:r>
+                    <w:rPr>
+                      <w:rFonts w:ascii="Cambria Math" w:hAnsi="Cambria Math"/>
+                    </w:rPr>
+                    <m:t>1</m:t>
+                  </m:r>
+                </m:sub>
+              </m:sSub>
+            </m:den>
+          </m:f>
+          <m:r>
+            <m:rPr>
+              <m:sty m:val="p"/>
+            </m:rPr>
+            <w:rPr>
+              <w:rFonts w:ascii="Cambria Math" w:hAnsi="Cambria Math"/>
+            </w:rPr>
+            <w:br/>
+          </m:r>
+        </m:oMath>
+        <m:oMath>
+          <m:r>
+            <m:rPr>
+              <m:aln/>
+            </m:rPr>
+            <w:rPr>
+              <w:rFonts w:ascii="Cambria Math" w:hAnsi="Cambria Math"/>
+            </w:rPr>
+            <m:t>=</m:t>
+          </m:r>
+          <m:f>
+            <m:fPr>
+              <m:ctrlPr>
+                <w:rPr>
+                  <w:rFonts w:ascii="Cambria Math" w:hAnsi="Cambria Math"/>
+                  <w:i/>
+                </w:rPr>
+              </m:ctrlPr>
+            </m:fPr>
+            <m:num>
+              <m:nary>
+                <m:naryPr>
+                  <m:limLoc m:val="subSup"/>
+                  <m:ctrlPr>
+                    <w:rPr>
+                      <w:rFonts w:ascii="Cambria Math" w:hAnsi="Cambria Math"/>
+                      <w:i/>
+                    </w:rPr>
+                  </m:ctrlPr>
+                </m:naryPr>
+                <m:sub>
+                  <m:sSub>
+                    <m:sSubPr>
+                      <m:ctrlPr>
+                        <w:rPr>
+                          <w:rFonts w:ascii="Cambria Math" w:hAnsi="Cambria Math"/>
+                          <w:i/>
+                        </w:rPr>
+                      </m:ctrlPr>
+                    </m:sSubPr>
+                    <m:e>
+                      <m:r>
+                        <w:rPr>
+                          <w:rFonts w:ascii="Cambria Math" w:hAnsi="Cambria Math"/>
+                        </w:rPr>
+                        <m:t>t</m:t>
+                      </m:r>
+                    </m:e>
+                    <m:sub>
+                      <m:r>
+                        <w:rPr>
+                          <w:rFonts w:ascii="Cambria Math" w:hAnsi="Cambria Math"/>
+                        </w:rPr>
+                        <m:t>1</m:t>
+                      </m:r>
+                    </m:sub>
+                  </m:sSub>
+                </m:sub>
+                <m:sup>
+                  <m:sSub>
+                    <m:sSubPr>
+                      <m:ctrlPr>
+                        <w:rPr>
+                          <w:rFonts w:ascii="Cambria Math" w:hAnsi="Cambria Math"/>
+                          <w:i/>
+                        </w:rPr>
+                      </m:ctrlPr>
+                    </m:sSubPr>
+                    <m:e>
+                      <m:r>
+                        <w:rPr>
+                          <w:rFonts w:ascii="Cambria Math" w:hAnsi="Cambria Math"/>
+                        </w:rPr>
+                        <m:t>t</m:t>
+                      </m:r>
+                    </m:e>
+                    <m:sub>
+                      <m:r>
+                        <w:rPr>
+                          <w:rFonts w:ascii="Cambria Math" w:hAnsi="Cambria Math"/>
+                        </w:rPr>
+                        <m:t>2</m:t>
+                      </m:r>
+                    </m:sub>
+                  </m:sSub>
+                </m:sup>
+                <m:e>
+                  <m:d>
+                    <m:dPr>
+                      <m:ctrlPr>
+                        <w:rPr>
+                          <w:rFonts w:ascii="Cambria Math" w:hAnsi="Cambria Math"/>
+                          <w:i/>
+                        </w:rPr>
+                      </m:ctrlPr>
+                    </m:dPr>
+                    <m:e>
+                      <m:r>
+                        <w:rPr>
+                          <w:rFonts w:ascii="Cambria Math" w:hAnsi="Cambria Math"/>
+                        </w:rPr>
+                        <m:t>A</m:t>
+                      </m:r>
+                      <m:d>
+                        <m:dPr>
+                          <m:ctrlPr>
+                            <w:rPr>
+                              <w:rFonts w:ascii="Cambria Math" w:hAnsi="Cambria Math"/>
+                              <w:i/>
+                            </w:rPr>
+                          </m:ctrlPr>
+                        </m:dPr>
+                        <m:e>
+                          <m:r>
+                            <w:rPr>
+                              <w:rFonts w:ascii="Cambria Math" w:hAnsi="Cambria Math"/>
+                            </w:rPr>
+                            <m:t>t</m:t>
+                          </m:r>
+                        </m:e>
+                      </m:d>
+                      <m:r>
+                        <w:rPr>
+                          <w:rFonts w:ascii="Cambria Math" w:hAnsi="Cambria Math"/>
+                        </w:rPr>
+                        <m:t>+B</m:t>
+                      </m:r>
+                      <m:d>
+                        <m:dPr>
+                          <m:ctrlPr>
+                            <w:rPr>
+                              <w:rFonts w:ascii="Cambria Math" w:hAnsi="Cambria Math"/>
+                              <w:i/>
+                            </w:rPr>
+                          </m:ctrlPr>
+                        </m:dPr>
+                        <m:e>
+                          <m:r>
+                            <w:rPr>
+                              <w:rFonts w:ascii="Cambria Math" w:hAnsi="Cambria Math"/>
+                            </w:rPr>
+                            <m:t>t</m:t>
+                          </m:r>
+                        </m:e>
+                      </m:d>
+                    </m:e>
+                  </m:d>
+                  <m:r>
+                    <w:rPr>
+                      <w:rFonts w:ascii="Cambria Math" w:hAnsi="Cambria Math"/>
+                    </w:rPr>
+                    <m:t>cis</m:t>
+                  </m:r>
+                  <m:d>
+                    <m:dPr>
+                      <m:ctrlPr>
+                        <w:rPr>
+                          <w:rFonts w:ascii="Cambria Math" w:hAnsi="Cambria Math"/>
+                          <w:i/>
+                        </w:rPr>
+                      </m:ctrlPr>
+                    </m:dPr>
+                    <m:e>
+                      <m:r>
+                        <w:rPr>
+                          <w:rFonts w:ascii="Cambria Math" w:hAnsi="Cambria Math"/>
+                        </w:rPr>
+                        <m:t>2πft</m:t>
+                      </m:r>
+                    </m:e>
+                  </m:d>
+                  <m:r>
+                    <w:rPr>
+                      <w:rFonts w:ascii="Cambria Math" w:hAnsi="Cambria Math"/>
+                    </w:rPr>
+                    <m:t>dt</m:t>
+                  </m:r>
+                </m:e>
+              </m:nary>
+            </m:num>
+            <m:den>
+              <m:sSub>
+                <m:sSubPr>
+                  <m:ctrlPr>
+                    <w:rPr>
+                      <w:rFonts w:ascii="Cambria Math" w:hAnsi="Cambria Math"/>
+                      <w:i/>
+                    </w:rPr>
+                  </m:ctrlPr>
+                </m:sSubPr>
+                <m:e>
+                  <m:r>
+                    <w:rPr>
+                      <w:rFonts w:ascii="Cambria Math" w:hAnsi="Cambria Math"/>
+                    </w:rPr>
+                    <m:t>t</m:t>
+                  </m:r>
+                </m:e>
+                <m:sub>
+                  <m:r>
+                    <w:rPr>
+                      <w:rFonts w:ascii="Cambria Math" w:hAnsi="Cambria Math"/>
+                    </w:rPr>
+                    <m:t>2</m:t>
+                  </m:r>
+                </m:sub>
+              </m:sSub>
+              <m:r>
+                <w:rPr>
+                  <w:rFonts w:ascii="Cambria Math" w:hAnsi="Cambria Math"/>
+                </w:rPr>
+                <m:t>-</m:t>
+              </m:r>
+              <m:sSub>
+                <m:sSubPr>
+                  <m:ctrlPr>
+                    <w:rPr>
+                      <w:rFonts w:ascii="Cambria Math" w:hAnsi="Cambria Math"/>
+                      <w:i/>
+                    </w:rPr>
+                  </m:ctrlPr>
+                </m:sSubPr>
+                <m:e>
+                  <m:r>
+                    <w:rPr>
+                      <w:rFonts w:ascii="Cambria Math" w:hAnsi="Cambria Math"/>
+                    </w:rPr>
+                    <m:t>t</m:t>
+                  </m:r>
+                </m:e>
+                <m:sub>
+                  <m:r>
+                    <w:rPr>
+                      <w:rFonts w:ascii="Cambria Math" w:hAnsi="Cambria Math"/>
+                    </w:rPr>
+                    <m:t>1</m:t>
+                  </m:r>
+                </m:sub>
+              </m:sSub>
+            </m:den>
+          </m:f>
+          <m:r>
+            <m:rPr>
+              <m:sty m:val="p"/>
+            </m:rPr>
+            <w:rPr>
+              <w:rFonts w:ascii="Cambria Math" w:hAnsi="Cambria Math"/>
+            </w:rPr>
+            <w:br/>
+          </m:r>
+        </m:oMath>
+        <m:oMath>
+          <m:r>
+            <m:rPr>
+              <m:aln/>
+            </m:rPr>
+            <w:rPr>
+              <w:rFonts w:ascii="Cambria Math" w:hAnsi="Cambria Math"/>
+            </w:rPr>
+            <m:t>=</m:t>
+          </m:r>
+          <m:f>
+            <m:fPr>
+              <m:ctrlPr>
+                <w:rPr>
+                  <w:rFonts w:ascii="Cambria Math" w:hAnsi="Cambria Math"/>
+                  <w:i/>
+                </w:rPr>
+              </m:ctrlPr>
+            </m:fPr>
+            <m:num>
+              <m:nary>
+                <m:naryPr>
+                  <m:limLoc m:val="subSup"/>
+                  <m:ctrlPr>
+                    <w:rPr>
+                      <w:rFonts w:ascii="Cambria Math" w:hAnsi="Cambria Math"/>
+                      <w:i/>
+                    </w:rPr>
+                  </m:ctrlPr>
+                </m:naryPr>
+                <m:sub>
+                  <m:sSub>
+                    <m:sSubPr>
+                      <m:ctrlPr>
+                        <w:rPr>
+                          <w:rFonts w:ascii="Cambria Math" w:hAnsi="Cambria Math"/>
+                          <w:i/>
+                        </w:rPr>
+                      </m:ctrlPr>
+                    </m:sSubPr>
+                    <m:e>
+                      <m:r>
+                        <w:rPr>
+                          <w:rFonts w:ascii="Cambria Math" w:hAnsi="Cambria Math"/>
+                        </w:rPr>
+                        <m:t>t</m:t>
+                      </m:r>
+                    </m:e>
+                    <m:sub>
+                      <m:r>
+                        <w:rPr>
+                          <w:rFonts w:ascii="Cambria Math" w:hAnsi="Cambria Math"/>
+                        </w:rPr>
+                        <m:t>1</m:t>
+                      </m:r>
+                    </m:sub>
+                  </m:sSub>
+                </m:sub>
+                <m:sup>
+                  <m:sSub>
+                    <m:sSubPr>
+                      <m:ctrlPr>
+                        <w:rPr>
+                          <w:rFonts w:ascii="Cambria Math" w:hAnsi="Cambria Math"/>
+                          <w:i/>
+                        </w:rPr>
+                      </m:ctrlPr>
+                    </m:sSubPr>
+                    <m:e>
+                      <m:r>
+                        <w:rPr>
+                          <w:rFonts w:ascii="Cambria Math" w:hAnsi="Cambria Math"/>
+                        </w:rPr>
+                        <m:t>t</m:t>
+                      </m:r>
+                    </m:e>
+                    <m:sub>
+                      <m:r>
+                        <w:rPr>
+                          <w:rFonts w:ascii="Cambria Math" w:hAnsi="Cambria Math"/>
+                        </w:rPr>
+                        <m:t>2</m:t>
+                      </m:r>
+                    </m:sub>
+                  </m:sSub>
+                </m:sup>
+                <m:e>
+                  <m:r>
+                    <w:rPr>
+                      <w:rFonts w:ascii="Cambria Math" w:hAnsi="Cambria Math"/>
+                    </w:rPr>
+                    <m:t>A</m:t>
+                  </m:r>
+                  <m:d>
+                    <m:dPr>
+                      <m:ctrlPr>
+                        <w:rPr>
+                          <w:rFonts w:ascii="Cambria Math" w:hAnsi="Cambria Math"/>
+                          <w:i/>
+                        </w:rPr>
+                      </m:ctrlPr>
+                    </m:dPr>
+                    <m:e>
+                      <m:r>
+                        <w:rPr>
+                          <w:rFonts w:ascii="Cambria Math" w:hAnsi="Cambria Math"/>
+                        </w:rPr>
+                        <m:t>t</m:t>
+                      </m:r>
+                    </m:e>
+                  </m:d>
+                  <m:r>
+                    <w:rPr>
+                      <w:rFonts w:ascii="Cambria Math" w:hAnsi="Cambria Math"/>
+                    </w:rPr>
+                    <m:t>cis</m:t>
+                  </m:r>
+                  <m:d>
+                    <m:dPr>
+                      <m:ctrlPr>
+                        <w:rPr>
+                          <w:rFonts w:ascii="Cambria Math" w:hAnsi="Cambria Math"/>
+                          <w:i/>
+                        </w:rPr>
+                      </m:ctrlPr>
+                    </m:dPr>
+                    <m:e>
+                      <m:r>
+                        <w:rPr>
+                          <w:rFonts w:ascii="Cambria Math" w:hAnsi="Cambria Math"/>
+                        </w:rPr>
+                        <m:t>2πft</m:t>
+                      </m:r>
+                    </m:e>
+                  </m:d>
+                  <m:r>
+                    <w:rPr>
+                      <w:rFonts w:ascii="Cambria Math" w:hAnsi="Cambria Math"/>
+                    </w:rPr>
+                    <m:t>dt</m:t>
+                  </m:r>
+                </m:e>
+              </m:nary>
+            </m:num>
+            <m:den>
+              <m:sSub>
+                <m:sSubPr>
+                  <m:ctrlPr>
+                    <w:rPr>
+                      <w:rFonts w:ascii="Cambria Math" w:hAnsi="Cambria Math"/>
+                      <w:i/>
+                    </w:rPr>
+                  </m:ctrlPr>
+                </m:sSubPr>
+                <m:e>
+                  <m:r>
+                    <w:rPr>
+                      <w:rFonts w:ascii="Cambria Math" w:hAnsi="Cambria Math"/>
+                    </w:rPr>
+                    <m:t>t</m:t>
+                  </m:r>
+                </m:e>
+                <m:sub>
+                  <m:r>
+                    <w:rPr>
+                      <w:rFonts w:ascii="Cambria Math" w:hAnsi="Cambria Math"/>
+                    </w:rPr>
+                    <m:t>2</m:t>
+                  </m:r>
+                </m:sub>
+              </m:sSub>
+              <m:r>
+                <w:rPr>
+                  <w:rFonts w:ascii="Cambria Math" w:hAnsi="Cambria Math"/>
+                </w:rPr>
+                <m:t>-</m:t>
+              </m:r>
+              <m:sSub>
+                <m:sSubPr>
+                  <m:ctrlPr>
+                    <w:rPr>
+                      <w:rFonts w:ascii="Cambria Math" w:hAnsi="Cambria Math"/>
+                      <w:i/>
+                    </w:rPr>
+                  </m:ctrlPr>
+                </m:sSubPr>
+                <m:e>
+                  <m:r>
+                    <w:rPr>
+                      <w:rFonts w:ascii="Cambria Math" w:hAnsi="Cambria Math"/>
+                    </w:rPr>
+                    <m:t>t</m:t>
+                  </m:r>
+                </m:e>
+                <m:sub>
+                  <m:r>
+                    <w:rPr>
+                      <w:rFonts w:ascii="Cambria Math" w:hAnsi="Cambria Math"/>
+                    </w:rPr>
+                    <m:t>1</m:t>
+                  </m:r>
+                </m:sub>
+              </m:sSub>
+            </m:den>
+          </m:f>
+          <m:r>
+            <w:rPr>
+              <w:rFonts w:ascii="Cambria Math" w:hAnsi="Cambria Math"/>
+            </w:rPr>
+            <m:t>+</m:t>
+          </m:r>
+          <m:f>
+            <m:fPr>
+              <m:ctrlPr>
+                <w:rPr>
+                  <w:rFonts w:ascii="Cambria Math" w:hAnsi="Cambria Math"/>
+                  <w:i/>
+                </w:rPr>
+              </m:ctrlPr>
+            </m:fPr>
+            <m:num>
+              <m:nary>
+                <m:naryPr>
+                  <m:limLoc m:val="subSup"/>
+                  <m:ctrlPr>
+                    <w:rPr>
+                      <w:rFonts w:ascii="Cambria Math" w:hAnsi="Cambria Math"/>
+                      <w:i/>
+                    </w:rPr>
+                  </m:ctrlPr>
+                </m:naryPr>
+                <m:sub>
+                  <m:sSub>
+                    <m:sSubPr>
+                      <m:ctrlPr>
+                        <w:rPr>
+                          <w:rFonts w:ascii="Cambria Math" w:hAnsi="Cambria Math"/>
+                          <w:i/>
+                        </w:rPr>
+                      </m:ctrlPr>
+                    </m:sSubPr>
+                    <m:e>
+                      <m:r>
+                        <w:rPr>
+                          <w:rFonts w:ascii="Cambria Math" w:hAnsi="Cambria Math"/>
+                        </w:rPr>
+                        <m:t>t</m:t>
+                      </m:r>
+                    </m:e>
+                    <m:sub>
+                      <m:r>
+                        <w:rPr>
+                          <w:rFonts w:ascii="Cambria Math" w:hAnsi="Cambria Math"/>
+                        </w:rPr>
+                        <m:t>1</m:t>
+                      </m:r>
+                    </m:sub>
+                  </m:sSub>
+                </m:sub>
+                <m:sup>
+                  <m:sSub>
+                    <m:sSubPr>
+                      <m:ctrlPr>
+                        <w:rPr>
+                          <w:rFonts w:ascii="Cambria Math" w:hAnsi="Cambria Math"/>
+                          <w:i/>
+                        </w:rPr>
+                      </m:ctrlPr>
+                    </m:sSubPr>
+                    <m:e>
+                      <m:r>
+                        <w:rPr>
+                          <w:rFonts w:ascii="Cambria Math" w:hAnsi="Cambria Math"/>
+                        </w:rPr>
+                        <m:t>t</m:t>
+                      </m:r>
+                    </m:e>
+                    <m:sub>
+                      <m:r>
+                        <w:rPr>
+                          <w:rFonts w:ascii="Cambria Math" w:hAnsi="Cambria Math"/>
+                        </w:rPr>
+                        <m:t>2</m:t>
+                      </m:r>
+                    </m:sub>
+                  </m:sSub>
+                </m:sup>
+                <m:e>
+                  <m:r>
+                    <w:rPr>
+                      <w:rFonts w:ascii="Cambria Math" w:hAnsi="Cambria Math"/>
+                    </w:rPr>
+                    <m:t>B</m:t>
+                  </m:r>
+                  <m:d>
+                    <m:dPr>
+                      <m:ctrlPr>
+                        <w:rPr>
+                          <w:rFonts w:ascii="Cambria Math" w:hAnsi="Cambria Math"/>
+                          <w:i/>
+                        </w:rPr>
+                      </m:ctrlPr>
+                    </m:dPr>
+                    <m:e>
+                      <m:r>
+                        <w:rPr>
+                          <w:rFonts w:ascii="Cambria Math" w:hAnsi="Cambria Math"/>
+                        </w:rPr>
+                        <m:t>t</m:t>
+                      </m:r>
+                    </m:e>
+                  </m:d>
+                  <m:r>
+                    <w:rPr>
+                      <w:rFonts w:ascii="Cambria Math" w:hAnsi="Cambria Math"/>
+                    </w:rPr>
+                    <m:t>cis</m:t>
+                  </m:r>
+                  <m:d>
+                    <m:dPr>
+                      <m:ctrlPr>
+                        <w:rPr>
+                          <w:rFonts w:ascii="Cambria Math" w:hAnsi="Cambria Math"/>
+                          <w:i/>
+                        </w:rPr>
+                      </m:ctrlPr>
+                    </m:dPr>
+                    <m:e>
+                      <m:r>
+                        <w:rPr>
+                          <w:rFonts w:ascii="Cambria Math" w:hAnsi="Cambria Math"/>
+                        </w:rPr>
+                        <m:t>2πft</m:t>
+                      </m:r>
+                    </m:e>
+                  </m:d>
+                  <m:r>
+                    <w:rPr>
+                      <w:rFonts w:ascii="Cambria Math" w:hAnsi="Cambria Math"/>
+                    </w:rPr>
+                    <m:t>dt</m:t>
+                  </m:r>
+                </m:e>
+              </m:nary>
+            </m:num>
+            <m:den>
+              <m:sSub>
+                <m:sSubPr>
+                  <m:ctrlPr>
+                    <w:rPr>
+                      <w:rFonts w:ascii="Cambria Math" w:hAnsi="Cambria Math"/>
+                      <w:i/>
+                    </w:rPr>
+                  </m:ctrlPr>
+                </m:sSubPr>
+                <m:e>
+                  <m:r>
+                    <w:rPr>
+                      <w:rFonts w:ascii="Cambria Math" w:hAnsi="Cambria Math"/>
+                    </w:rPr>
+                    <m:t>t</m:t>
+                  </m:r>
+                </m:e>
+                <m:sub>
+                  <m:r>
+                    <w:rPr>
+                      <w:rFonts w:ascii="Cambria Math" w:hAnsi="Cambria Math"/>
+                    </w:rPr>
+                    <m:t>2</m:t>
+                  </m:r>
+                </m:sub>
+              </m:sSub>
+              <m:r>
+                <w:rPr>
+                  <w:rFonts w:ascii="Cambria Math" w:hAnsi="Cambria Math"/>
+                </w:rPr>
+                <m:t>-</m:t>
+              </m:r>
+              <m:sSub>
+                <m:sSubPr>
+                  <m:ctrlPr>
+                    <w:rPr>
+                      <w:rFonts w:ascii="Cambria Math" w:hAnsi="Cambria Math"/>
+                      <w:i/>
+                    </w:rPr>
+                  </m:ctrlPr>
+                </m:sSubPr>
+                <m:e>
+                  <m:r>
+                    <w:rPr>
+                      <w:rFonts w:ascii="Cambria Math" w:hAnsi="Cambria Math"/>
+                    </w:rPr>
+                    <m:t>t</m:t>
+                  </m:r>
+                </m:e>
+                <m:sub>
+                  <m:r>
+                    <w:rPr>
+                      <w:rFonts w:ascii="Cambria Math" w:hAnsi="Cambria Math"/>
+                    </w:rPr>
+                    <m:t>1</m:t>
+                  </m:r>
+                </m:sub>
+              </m:sSub>
+            </m:den>
+          </m:f>
+        </m:oMath>
+      </m:oMathPara>
+    </w:p>
+    <w:p>
+      <w:r>
+        <w:lastRenderedPageBreak/>
+        <w:tab/>
+        <w:t xml:space="preserve">By rewriting the function into this form, it can be seen that the function </w:t>
+      </w:r>
+      <m:oMath>
+        <m:acc>
+          <m:accPr>
+            <m:ctrlPr>
+              <w:rPr>
+                <w:rFonts w:ascii="Cambria Math" w:hAnsi="Cambria Math"/>
+                <w:i/>
+              </w:rPr>
+            </m:ctrlPr>
+          </m:accPr>
+          <m:e>
+            <m:r>
+              <w:rPr>
+                <w:rFonts w:ascii="Cambria Math" w:hAnsi="Cambria Math"/>
+              </w:rPr>
+              <m:t>g</m:t>
+            </m:r>
+          </m:e>
+        </m:acc>
+        <m:d>
+          <m:dPr>
+            <m:ctrlPr>
+              <w:rPr>
+                <w:rFonts w:ascii="Cambria Math" w:hAnsi="Cambria Math"/>
+                <w:i/>
+              </w:rPr>
+            </m:ctrlPr>
+          </m:dPr>
+          <m:e>
+            <m:r>
+              <w:rPr>
+                <w:rFonts w:ascii="Cambria Math" w:hAnsi="Cambria Math"/>
+              </w:rPr>
+              <m:t>f</m:t>
+            </m:r>
+          </m:e>
+        </m:d>
+      </m:oMath>
+      <w:r>
+        <w:t xml:space="preserve"> just became the sum of </w:t>
+      </w:r>
+      <m:oMath>
+        <m:acc>
+          <m:accPr>
+            <m:ctrlPr>
+              <w:rPr>
+                <w:rFonts w:ascii="Cambria Math" w:hAnsi="Cambria Math"/>
+                <w:i/>
+              </w:rPr>
+            </m:ctrlPr>
+          </m:accPr>
+          <m:e>
+            <m:r>
+              <w:rPr>
+                <w:rFonts w:ascii="Cambria Math" w:hAnsi="Cambria Math"/>
+              </w:rPr>
+              <m:t>A</m:t>
+            </m:r>
+          </m:e>
+        </m:acc>
+        <m:d>
+          <m:dPr>
+            <m:ctrlPr>
+              <w:rPr>
+                <w:rFonts w:ascii="Cambria Math" w:hAnsi="Cambria Math"/>
+                <w:i/>
+              </w:rPr>
+            </m:ctrlPr>
+          </m:dPr>
+          <m:e>
+            <m:r>
+              <w:rPr>
+                <w:rFonts w:ascii="Cambria Math" w:hAnsi="Cambria Math"/>
+              </w:rPr>
+              <m:t>f</m:t>
+            </m:r>
+          </m:e>
+        </m:d>
+      </m:oMath>
+      <w:r>
+        <w:t xml:space="preserve"> and </w:t>
+      </w:r>
+      <m:oMath>
+        <m:acc>
+          <m:accPr>
+            <m:ctrlPr>
+              <w:rPr>
+                <w:rFonts w:ascii="Cambria Math" w:hAnsi="Cambria Math"/>
+                <w:i/>
+              </w:rPr>
+            </m:ctrlPr>
+          </m:accPr>
+          <m:e>
+            <m:r>
+              <w:rPr>
+                <w:rFonts w:ascii="Cambria Math" w:hAnsi="Cambria Math"/>
+              </w:rPr>
+              <m:t>B</m:t>
+            </m:r>
+          </m:e>
+        </m:acc>
+        <m:d>
+          <m:dPr>
+            <m:ctrlPr>
+              <w:rPr>
+                <w:rFonts w:ascii="Cambria Math" w:hAnsi="Cambria Math"/>
+                <w:i/>
+              </w:rPr>
+            </m:ctrlPr>
+          </m:dPr>
+          <m:e>
+            <m:r>
+              <w:rPr>
+                <w:rFonts w:ascii="Cambria Math" w:hAnsi="Cambria Math"/>
+              </w:rPr>
+              <m:t>f</m:t>
+            </m:r>
+          </m:e>
+        </m:d>
+      </m:oMath>
+      <w:r>
+        <w:t xml:space="preserve">. Since </w:t>
+      </w:r>
+      <m:oMath>
+        <m:acc>
+          <m:accPr>
+            <m:ctrlPr>
+              <w:rPr>
+                <w:rFonts w:ascii="Cambria Math" w:hAnsi="Cambria Math"/>
+                <w:i/>
+              </w:rPr>
+            </m:ctrlPr>
+          </m:accPr>
+          <m:e>
+            <m:r>
+              <w:rPr>
+                <w:rFonts w:ascii="Cambria Math" w:hAnsi="Cambria Math"/>
+              </w:rPr>
+              <m:t>A</m:t>
+            </m:r>
+          </m:e>
+        </m:acc>
+        <m:d>
+          <m:dPr>
+            <m:ctrlPr>
+              <w:rPr>
+                <w:rFonts w:ascii="Cambria Math" w:hAnsi="Cambria Math"/>
+                <w:i/>
+              </w:rPr>
+            </m:ctrlPr>
+          </m:dPr>
+          <m:e>
+            <m:r>
+              <w:rPr>
+                <w:rFonts w:ascii="Cambria Math" w:hAnsi="Cambria Math"/>
+              </w:rPr>
+              <m:t>f</m:t>
+            </m:r>
+          </m:e>
+        </m:d>
+      </m:oMath>
+      <w:r>
+        <w:t xml:space="preserve"> and </w:t>
+      </w:r>
+      <m:oMath>
+        <m:acc>
+          <m:accPr>
+            <m:ctrlPr>
+              <w:rPr>
+                <w:rFonts w:ascii="Cambria Math" w:hAnsi="Cambria Math"/>
+                <w:i/>
+              </w:rPr>
+            </m:ctrlPr>
+          </m:accPr>
+          <m:e>
+            <m:r>
+              <w:rPr>
+                <w:rFonts w:ascii="Cambria Math" w:hAnsi="Cambria Math"/>
+              </w:rPr>
+              <m:t>B</m:t>
+            </m:r>
+          </m:e>
+        </m:acc>
+        <m:d>
+          <m:dPr>
+            <m:ctrlPr>
+              <w:rPr>
+                <w:rFonts w:ascii="Cambria Math" w:hAnsi="Cambria Math"/>
+                <w:i/>
+              </w:rPr>
+            </m:ctrlPr>
+          </m:dPr>
+          <m:e>
+            <m:r>
+              <w:rPr>
+                <w:rFonts w:ascii="Cambria Math" w:hAnsi="Cambria Math"/>
+              </w:rPr>
+              <m:t>f</m:t>
+            </m:r>
+          </m:e>
+        </m:d>
+      </m:oMath>
+      <w:r>
+        <w:t xml:space="preserve"> would only have a large peak when f is the same as the frequencies of the function f</w:t>
+      </w:r>
+      <w:r>
+        <w:rPr>
+          <w:vertAlign w:val="subscript"/>
+        </w:rPr>
+        <w:t xml:space="preserve">1 </w:t>
+      </w:r>
+      <w:r>
+        <w:t>and f</w:t>
+      </w:r>
+      <w:r>
+        <w:rPr>
+          <w:vertAlign w:val="subscript"/>
+        </w:rPr>
+        <w:t>2</w:t>
+      </w:r>
+      <w:r>
+        <w:t>, adding the function together would thus create to large peaks at f</w:t>
+      </w:r>
+      <w:r>
+        <w:rPr>
+          <w:vertAlign w:val="subscript"/>
+        </w:rPr>
+        <w:t xml:space="preserve">1 </w:t>
+      </w:r>
+      <w:r>
+        <w:t>and f</w:t>
+      </w:r>
+      <w:r>
+        <w:rPr>
+          <w:vertAlign w:val="subscript"/>
+        </w:rPr>
+        <w:t xml:space="preserve">2 </w:t>
+      </w:r>
+      <w:r>
+        <w:t xml:space="preserve">in the function </w:t>
+      </w:r>
+      <m:oMath>
+        <m:acc>
+          <m:accPr>
+            <m:ctrlPr>
+              <w:rPr>
+                <w:rFonts w:ascii="Cambria Math" w:hAnsi="Cambria Math"/>
+                <w:i/>
+              </w:rPr>
+            </m:ctrlPr>
+          </m:accPr>
+          <m:e>
+            <m:r>
+              <w:rPr>
+                <w:rFonts w:ascii="Cambria Math" w:hAnsi="Cambria Math"/>
+              </w:rPr>
+              <m:t>g</m:t>
+            </m:r>
+          </m:e>
+        </m:acc>
+        <m:d>
+          <m:dPr>
+            <m:ctrlPr>
+              <w:rPr>
+                <w:rFonts w:ascii="Cambria Math" w:hAnsi="Cambria Math"/>
+                <w:i/>
+              </w:rPr>
+            </m:ctrlPr>
+          </m:dPr>
+          <m:e>
+            <m:r>
+              <w:rPr>
+                <w:rFonts w:ascii="Cambria Math" w:hAnsi="Cambria Math"/>
+              </w:rPr>
+              <m:t>f</m:t>
+            </m:r>
+          </m:e>
+        </m:d>
+      </m:oMath>
+      <w:r>
+        <w:t xml:space="preserve">. Since the Fourier theorem states that any periodical function can be expressed using a Fourier series, a series of sinusoids with different frequencies by modifying their amplitude and phase shift, </w:t>
+      </w:r>
+      <m:oMath>
+        <m:acc>
+          <m:accPr>
+            <m:ctrlPr>
+              <w:rPr>
+                <w:rFonts w:ascii="Cambria Math" w:hAnsi="Cambria Math"/>
+                <w:i/>
+              </w:rPr>
+            </m:ctrlPr>
+          </m:accPr>
+          <m:e>
+            <m:r>
+              <w:rPr>
+                <w:rFonts w:ascii="Cambria Math" w:hAnsi="Cambria Math"/>
+              </w:rPr>
+              <m:t>g</m:t>
+            </m:r>
+          </m:e>
+        </m:acc>
+        <m:d>
+          <m:dPr>
+            <m:ctrlPr>
+              <w:rPr>
+                <w:rFonts w:ascii="Cambria Math" w:hAnsi="Cambria Math"/>
+                <w:i/>
+              </w:rPr>
+            </m:ctrlPr>
+          </m:dPr>
+          <m:e>
+            <m:r>
+              <w:rPr>
+                <w:rFonts w:ascii="Cambria Math" w:hAnsi="Cambria Math"/>
+              </w:rPr>
+              <m:t>f</m:t>
+            </m:r>
+          </m:e>
+        </m:d>
+      </m:oMath>
+      <w:r>
+        <w:t xml:space="preserve"> would thus output information on the amplitude and phase shift of the sinusoid function with frequency f in the Fourier series of g(f).</w:t>
+      </w:r>
+    </w:p>
+    <w:p>
+      <w:r>
+        <w:tab/>
+        <w:t>This expression</w:t>
+      </w:r>
+      <w:r>
+        <w:t>, however,</w:t>
+      </w:r>
+      <w:r>
+        <w:t xml:space="preserve"> </w:t>
+      </w:r>
+      <w:r>
+        <w:t>does not cleanly display the information about amplitude and phase shift of the certain frequency, as the non-radial symmetric shapes creates uncertainties. As previously discussed, this can be fixed by setting</w:t>
+      </w:r>
+      <w:r>
+        <w:t xml:space="preserve"> the boundary of the integral into -</w:t>
+      </w:r>
+      <w:r>
+        <w:rPr>
+          <w:rFonts w:hint="eastAsia"/>
+        </w:rPr>
+        <w:t>∞</w:t>
+      </w:r>
+      <w:r>
+        <w:t xml:space="preserve"> to </w:t>
+      </w:r>
+      <w:r>
+        <w:rPr>
+          <w:rFonts w:hint="eastAsia"/>
+        </w:rPr>
+        <w:t>∞</w:t>
+      </w:r>
+      <w:r>
+        <w:rPr>
+          <w:rFonts w:hint="eastAsia"/>
+        </w:rPr>
+        <w:t xml:space="preserve">. </w:t>
+      </w:r>
+      <w:r>
+        <w:t xml:space="preserve">This </w:t>
+      </w:r>
+      <w:r>
+        <w:t>cancels out the effect of lack of symmetry on the position of the centroid</w:t>
+      </w:r>
+      <w:r>
+        <w:t xml:space="preserve">. </w:t>
+      </w:r>
+      <w:r>
+        <w:t>The t</w:t>
+      </w:r>
+      <w:r>
+        <w:rPr>
+          <w:vertAlign w:val="subscript"/>
+        </w:rPr>
+        <w:t>2</w:t>
+      </w:r>
+      <w:r>
+        <w:t>–t</w:t>
+      </w:r>
+      <w:r>
+        <w:rPr>
+          <w:vertAlign w:val="subscript"/>
+        </w:rPr>
+        <w:t>1</w:t>
+      </w:r>
+      <w:r>
+        <w:t xml:space="preserve"> in the denominator is also removed, as the result of the subtraction will becoming 2</w:t>
+      </w:r>
+      <w:r>
+        <w:rPr>
+          <w:rFonts w:hint="eastAsia"/>
+        </w:rPr>
+        <w:t>∞</w:t>
+      </w:r>
+      <w:r>
+        <w:rPr>
+          <w:rFonts w:hint="eastAsia"/>
+        </w:rPr>
+        <w:t>, leading the value generated by the f</w:t>
+      </w:r>
+      <w:r>
+        <w:t>unction to be compressed to 0. Getting rid of the denominator will not affect the visualization of the frequencies, as the interval is set constant, and the denominator only scales the result of the function down by the set range being considered. The function will thus become:</w:t>
+      </w:r>
     </w:p>
     <w:p>
       <w:pPr>
         <w:ind w:firstLine="420"/>
       </w:pPr>
+      <m:oMathPara>
+        <m:oMath>
+          <m:acc>
+            <m:accPr>
+              <m:ctrlPr>
+                <w:rPr>
+                  <w:rFonts w:ascii="Cambria Math" w:hAnsi="Cambria Math"/>
+                  <w:i/>
+                </w:rPr>
+              </m:ctrlPr>
+            </m:accPr>
+            <m:e>
+              <m:r>
+                <w:rPr>
+                  <w:rFonts w:ascii="Cambria Math" w:hAnsi="Cambria Math"/>
+                </w:rPr>
+                <m:t>g</m:t>
+              </m:r>
+            </m:e>
+          </m:acc>
+          <m:d>
+            <m:dPr>
+              <m:ctrlPr>
+                <w:rPr>
+                  <w:rFonts w:ascii="Cambria Math" w:hAnsi="Cambria Math"/>
+                  <w:i/>
+                </w:rPr>
+              </m:ctrlPr>
+            </m:dPr>
+            <m:e>
+              <m:r>
+                <w:rPr>
+                  <w:rFonts w:ascii="Cambria Math" w:hAnsi="Cambria Math"/>
+                </w:rPr>
+                <m:t>f</m:t>
+              </m:r>
+            </m:e>
+          </m:d>
+          <m:r>
+            <w:rPr>
+              <w:rFonts w:ascii="Cambria Math" w:hAnsi="Cambria Math"/>
+            </w:rPr>
+            <m:t>=</m:t>
+          </m:r>
+          <m:nary>
+            <m:naryPr>
+              <m:limLoc m:val="subSup"/>
+              <m:ctrlPr>
+                <w:rPr>
+                  <w:rFonts w:ascii="Cambria Math" w:hAnsi="Cambria Math"/>
+                  <w:i/>
+                </w:rPr>
+              </m:ctrlPr>
+            </m:naryPr>
+            <m:sub>
+              <m:r>
+                <w:rPr>
+                  <w:rFonts w:ascii="Cambria Math" w:hAnsi="Cambria Math"/>
+                </w:rPr>
+                <m:t>-∞</m:t>
+              </m:r>
+            </m:sub>
+            <m:sup>
+              <m:r>
+                <w:rPr>
+                  <w:rFonts w:ascii="Cambria Math" w:hAnsi="Cambria Math"/>
+                </w:rPr>
+                <m:t>∞</m:t>
+              </m:r>
+            </m:sup>
+            <m:e>
+              <m:r>
+                <w:rPr>
+                  <w:rFonts w:ascii="Cambria Math" w:hAnsi="Cambria Math"/>
+                </w:rPr>
+                <m:t>g</m:t>
+              </m:r>
+              <m:d>
+                <m:dPr>
+                  <m:ctrlPr>
+                    <w:rPr>
+                      <w:rFonts w:ascii="Cambria Math" w:hAnsi="Cambria Math"/>
+                      <w:i/>
+                    </w:rPr>
+                  </m:ctrlPr>
+                </m:dPr>
+                <m:e>
+                  <m:r>
+                    <w:rPr>
+                      <w:rFonts w:ascii="Cambria Math" w:hAnsi="Cambria Math"/>
+                    </w:rPr>
+                    <m:t>t</m:t>
+                  </m:r>
+                </m:e>
+              </m:d>
+              <m:r>
+                <w:rPr>
+                  <w:rFonts w:ascii="Cambria Math" w:hAnsi="Cambria Math"/>
+                </w:rPr>
+                <m:t>cis</m:t>
+              </m:r>
+              <m:d>
+                <m:dPr>
+                  <m:ctrlPr>
+                    <w:rPr>
+                      <w:rFonts w:ascii="Cambria Math" w:hAnsi="Cambria Math"/>
+                      <w:i/>
+                    </w:rPr>
+                  </m:ctrlPr>
+                </m:dPr>
+                <m:e>
+                  <m:r>
+                    <w:rPr>
+                      <w:rFonts w:ascii="Cambria Math" w:hAnsi="Cambria Math"/>
+                    </w:rPr>
+                    <m:t>2πft</m:t>
+                  </m:r>
+                </m:e>
+              </m:d>
+              <m:r>
+                <w:rPr>
+                  <w:rFonts w:ascii="Cambria Math" w:hAnsi="Cambria Math"/>
+                </w:rPr>
+                <m:t>dt</m:t>
+              </m:r>
+            </m:e>
+          </m:nary>
+        </m:oMath>
+      </m:oMathPara>
+    </w:p>
+    <w:p>
+      <w:pPr>
+        <w:ind w:firstLine="420"/>
+      </w:pPr>
+      <w:r>
+        <w:t>This function has two minor difference in terms of representation from the Fourier transformation known by the public. The first difference is that we constructed the function using the polar form of complex numbers, while the version more well known to the public uses the Euler’s form, likely because the integration is easier to find. Another difference is that we drew the shape in terms of angle, which naturally goes in the counter-clockwise direction. Fourier approached the transformation in clockwise direction, which can be done by flipping the function around the y-axis. This does not make any differences to the function itself,</w:t>
+      </w:r>
+      <w:r>
+        <w:t xml:space="preserve"> as we are just changing the direction we draw the shape. This changes to function to:</w:t>
+      </w:r>
+    </w:p>
+    <w:p>
+      <w:pPr>
+        <w:ind w:firstLine="420"/>
+      </w:pPr>
+      <w:r>
+        <w:tab/>
+      </w:r>
+      <m:oMath>
+        <m:r>
+          <m:rPr>
+            <m:sty m:val="p"/>
+          </m:rPr>
+          <w:rPr>
+            <w:rFonts w:ascii="Cambria Math" w:hAnsi="Cambria Math"/>
+          </w:rPr>
+          <w:br/>
+        </m:r>
+      </m:oMath>
+      <m:oMathPara>
+        <m:oMath>
+          <m:acc>
+            <m:accPr>
+              <m:ctrlPr>
+                <w:rPr>
+                  <w:rFonts w:ascii="Cambria Math" w:hAnsi="Cambria Math"/>
+                  <w:i/>
+                </w:rPr>
+              </m:ctrlPr>
+            </m:accPr>
+            <m:e>
+              <m:r>
+                <w:rPr>
+                  <w:rFonts w:ascii="Cambria Math" w:hAnsi="Cambria Math"/>
+                </w:rPr>
+                <m:t>g</m:t>
+              </m:r>
+            </m:e>
+          </m:acc>
+          <m:d>
+            <m:dPr>
+              <m:ctrlPr>
+                <w:rPr>
+                  <w:rFonts w:ascii="Cambria Math" w:hAnsi="Cambria Math"/>
+                  <w:i/>
+                </w:rPr>
+              </m:ctrlPr>
+            </m:dPr>
+            <m:e>
+              <m:r>
+                <w:rPr>
+                  <w:rFonts w:ascii="Cambria Math" w:hAnsi="Cambria Math"/>
+                </w:rPr>
+                <m:t>f</m:t>
+              </m:r>
+            </m:e>
+          </m:d>
+          <m:r>
+            <w:rPr>
+              <w:rFonts w:ascii="Cambria Math" w:hAnsi="Cambria Math"/>
+            </w:rPr>
+            <m:t>=</m:t>
+          </m:r>
+          <m:nary>
+            <m:naryPr>
+              <m:limLoc m:val="subSup"/>
+              <m:ctrlPr>
+                <w:rPr>
+                  <w:rFonts w:ascii="Cambria Math" w:hAnsi="Cambria Math"/>
+                  <w:i/>
+                </w:rPr>
+              </m:ctrlPr>
+            </m:naryPr>
+            <m:sub>
+              <m:r>
+                <w:rPr>
+                  <w:rFonts w:ascii="Cambria Math" w:hAnsi="Cambria Math"/>
+                </w:rPr>
+                <m:t>-∞</m:t>
+              </m:r>
+            </m:sub>
+            <m:sup>
+              <m:r>
+                <w:rPr>
+                  <w:rFonts w:ascii="Cambria Math" w:hAnsi="Cambria Math"/>
+                </w:rPr>
+                <m:t>∞</m:t>
+              </m:r>
+            </m:sup>
+            <m:e>
+              <m:r>
+                <w:rPr>
+                  <w:rFonts w:ascii="Cambria Math" w:hAnsi="Cambria Math"/>
+                </w:rPr>
+                <m:t>g</m:t>
+              </m:r>
+              <m:d>
+                <m:dPr>
+                  <m:ctrlPr>
+                    <w:rPr>
+                      <w:rFonts w:ascii="Cambria Math" w:hAnsi="Cambria Math"/>
+                      <w:i/>
+                    </w:rPr>
+                  </m:ctrlPr>
+                </m:dPr>
+                <m:e>
+                  <m:r>
+                    <w:rPr>
+                      <w:rFonts w:ascii="Cambria Math" w:hAnsi="Cambria Math"/>
+                    </w:rPr>
+                    <m:t>t</m:t>
+                  </m:r>
+                </m:e>
+              </m:d>
+              <m:sSup>
+                <m:sSupPr>
+                  <m:ctrlPr>
+                    <w:rPr>
+                      <w:rFonts w:ascii="Cambria Math" w:hAnsi="Cambria Math"/>
+                      <w:i/>
+                    </w:rPr>
+                  </m:ctrlPr>
+                </m:sSupPr>
+                <m:e>
+                  <m:r>
+                    <w:rPr>
+                      <w:rFonts w:ascii="Cambria Math" w:hAnsi="Cambria Math"/>
+                    </w:rPr>
+                    <m:t>e</m:t>
+                  </m:r>
+                </m:e>
+                <m:sup>
+                  <m:r>
+                    <w:rPr>
+                      <w:rFonts w:ascii="Cambria Math" w:hAnsi="Cambria Math"/>
+                    </w:rPr>
+                    <m:t>-2πift</m:t>
+                  </m:r>
+                </m:sup>
+              </m:sSup>
+              <m:r>
+                <w:rPr>
+                  <w:rFonts w:ascii="Cambria Math" w:hAnsi="Cambria Math"/>
+                </w:rPr>
+                <m:t>dt</m:t>
+              </m:r>
+            </m:e>
+          </m:nary>
+        </m:oMath>
+      </m:oMathPara>
+    </w:p>
+    <w:p>
+      <w:pPr>
+        <w:pStyle w:val="Heading2"/>
+      </w:pPr>
+      <w:r>
+        <w:t>Discrete Fourier Transform</w:t>
+      </w:r>
+    </w:p>
+    <w:p>
+      <w:r>
+        <w:tab/>
+        <w:t xml:space="preserve">We will now apply our Fourier transformation formula on the topic of noise cancelation. Recall that microphones record the air pressure difference from in the soundwave and in the surrounding in a given frequency to represent the soundwave. This means that the recording of the soundwave is not a continuous function, but rather just a large amount of sample points the belong to the actual function of the soundwave. This creates a problem, as the expression that we have just created requires the exact function of the periodic wave: the function g(x) is </w:t>
+      </w:r>
+      <w:r>
+        <w:lastRenderedPageBreak/>
+        <w:t>continuous and the boundaries of the integral is ±</w:t>
+      </w:r>
+      <w:r>
+        <w:rPr>
+          <w:rFonts w:hint="eastAsia"/>
+        </w:rPr>
+        <w:t>∞</w:t>
+      </w:r>
+      <w:r>
+        <w:rPr>
+          <w:rFonts w:hint="eastAsia"/>
+        </w:rPr>
+        <w:t>,</w:t>
+      </w:r>
+      <w:r>
+        <w:t xml:space="preserve"> which cannot be satisfied with only a set of sample points. We thus need to modify</w:t>
+      </w:r>
+      <w:r>
+        <w:t xml:space="preserve"> the function </w:t>
+      </w:r>
+      <m:oMath>
+        <m:acc>
+          <m:accPr>
+            <m:ctrlPr>
+              <w:rPr>
+                <w:rFonts w:ascii="Cambria Math" w:hAnsi="Cambria Math"/>
+                <w:i/>
+              </w:rPr>
+            </m:ctrlPr>
+          </m:accPr>
+          <m:e>
+            <m:r>
+              <w:rPr>
+                <w:rFonts w:ascii="Cambria Math" w:hAnsi="Cambria Math"/>
+              </w:rPr>
+              <m:t>g</m:t>
+            </m:r>
+          </m:e>
+        </m:acc>
+        <m:d>
+          <m:dPr>
+            <m:ctrlPr>
+              <w:rPr>
+                <w:rFonts w:ascii="Cambria Math" w:hAnsi="Cambria Math"/>
+                <w:i/>
+              </w:rPr>
+            </m:ctrlPr>
+          </m:dPr>
+          <m:e>
+            <m:r>
+              <w:rPr>
+                <w:rFonts w:ascii="Cambria Math" w:hAnsi="Cambria Math"/>
+              </w:rPr>
+              <m:t>f</m:t>
+            </m:r>
+          </m:e>
+        </m:d>
+      </m:oMath>
+      <w:r>
+        <w:t>.</w:t>
+      </w:r>
+    </w:p>
+    <w:p>
+      <w:r>
+        <w:tab/>
+        <w:t>Since we are now dealing with a sequence, we can use the variable g</w:t>
+      </w:r>
+      <w:r>
+        <w:rPr>
+          <w:vertAlign w:val="subscript"/>
+        </w:rPr>
+        <w:t>n</w:t>
+      </w:r>
+      <w:r>
+        <w:t xml:space="preserve"> to represent the value of the n’th recording in the sequence, with a total of N recording in total in the given time interval t. </w:t>
+      </w:r>
+    </w:p>
+    <w:p>
+      <w:r>
+        <w:tab/>
+        <w:t xml:space="preserve">Instead of winding the function g(x) to create a radial shape, we can instead wind the series of points to create the shape. The effects will be exactly the same and the only difference is that we will only be dealing with a finite amount of point instead of a line. Borrowing concepts from the previous section of |z|cis(θ), we can create an expression which plots the point around the origin in the complex plane: </w:t>
+      </w:r>
+      <m:oMath>
+        <m:sSub>
+          <m:sSubPr>
+            <m:ctrlPr>
+              <w:rPr>
+                <w:rFonts w:ascii="Cambria Math" w:hAnsi="Cambria Math"/>
+                <w:i/>
+              </w:rPr>
+            </m:ctrlPr>
+          </m:sSubPr>
+          <m:e>
+            <m:r>
+              <w:rPr>
+                <w:rFonts w:ascii="Cambria Math" w:hAnsi="Cambria Math"/>
+              </w:rPr>
+              <m:t>g</m:t>
+            </m:r>
+          </m:e>
+          <m:sub>
+            <m:r>
+              <w:rPr>
+                <w:rFonts w:ascii="Cambria Math" w:hAnsi="Cambria Math"/>
+              </w:rPr>
+              <m:t>n</m:t>
+            </m:r>
+          </m:sub>
+        </m:sSub>
+        <m:r>
+          <w:rPr>
+            <w:rFonts w:ascii="Cambria Math" w:hAnsi="Cambria Math"/>
+          </w:rPr>
+          <m:t>cis(2π</m:t>
+        </m:r>
+        <m:f>
+          <m:fPr>
+            <m:ctrlPr>
+              <w:rPr>
+                <w:rFonts w:ascii="Cambria Math" w:hAnsi="Cambria Math"/>
+                <w:i/>
+              </w:rPr>
+            </m:ctrlPr>
+          </m:fPr>
+          <m:num>
+            <m:r>
+              <w:rPr>
+                <w:rFonts w:ascii="Cambria Math" w:hAnsi="Cambria Math"/>
+              </w:rPr>
+              <m:t>N</m:t>
+            </m:r>
+          </m:num>
+          <m:den>
+            <m:r>
+              <w:rPr>
+                <w:rFonts w:ascii="Cambria Math" w:hAnsi="Cambria Math"/>
+              </w:rPr>
+              <m:t>t</m:t>
+            </m:r>
+          </m:den>
+        </m:f>
+        <m:r>
+          <w:rPr>
+            <w:rFonts w:ascii="Cambria Math" w:hAnsi="Cambria Math"/>
+          </w:rPr>
+          <m:t>n)</m:t>
+        </m:r>
+      </m:oMath>
+    </w:p>
+    <w:p>
+      <w:r>
+        <w:tab/>
+        <w:t xml:space="preserve">This expression bares similarities with the expression that we have used before, since </w:t>
+      </w:r>
+      <m:oMath>
+        <m:f>
+          <m:fPr>
+            <m:ctrlPr>
+              <w:rPr>
+                <w:rFonts w:ascii="Cambria Math" w:hAnsi="Cambria Math"/>
+                <w:i/>
+              </w:rPr>
+            </m:ctrlPr>
+          </m:fPr>
+          <m:num>
+            <m:r>
+              <w:rPr>
+                <w:rFonts w:ascii="Cambria Math" w:hAnsi="Cambria Math"/>
+              </w:rPr>
+              <m:t>N</m:t>
+            </m:r>
+          </m:num>
+          <m:den>
+            <m:r>
+              <w:rPr>
+                <w:rFonts w:ascii="Cambria Math" w:hAnsi="Cambria Math"/>
+              </w:rPr>
+              <m:t>t</m:t>
+            </m:r>
+          </m:den>
+        </m:f>
+      </m:oMath>
+      <w:r>
+        <w:t xml:space="preserve"> essentially represents the frequency of the recording. We can then find the average of the points</w:t>
+      </w:r>
+      <w:r>
+        <w:t>, G</w:t>
+      </w:r>
+      <w:r>
+        <w:rPr>
+          <w:vertAlign w:val="subscript"/>
+        </w:rPr>
+        <w:t>n</w:t>
+      </w:r>
+      <w:r>
+        <w:t>,</w:t>
+      </w:r>
+      <w:r>
+        <w:t xml:space="preserve"> by summing them and dividing the sum by the total amount of points:</w:t>
+      </w:r>
+    </w:p>
+    <w:p>
+      <m:oMathPara>
+        <m:oMath>
+          <m:sSub>
+            <m:sSubPr>
+              <m:ctrlPr>
+                <w:rPr>
+                  <w:rFonts w:ascii="Cambria Math" w:hAnsi="Cambria Math"/>
+                  <w:i/>
+                </w:rPr>
+              </m:ctrlPr>
+            </m:sSubPr>
+            <m:e>
+              <m:r>
+                <w:rPr>
+                  <w:rFonts w:ascii="Cambria Math" w:hAnsi="Cambria Math"/>
+                </w:rPr>
+                <m:t>G</m:t>
+              </m:r>
+            </m:e>
+            <m:sub>
+              <m:r>
+                <w:rPr>
+                  <w:rFonts w:ascii="Cambria Math" w:hAnsi="Cambria Math"/>
+                </w:rPr>
+                <m:t>n</m:t>
+              </m:r>
+            </m:sub>
+          </m:sSub>
+          <m:r>
+            <w:rPr>
+              <w:rFonts w:ascii="Cambria Math" w:hAnsi="Cambria Math"/>
+            </w:rPr>
+            <m:t>=</m:t>
+          </m:r>
+          <m:f>
+            <m:fPr>
+              <m:ctrlPr>
+                <w:rPr>
+                  <w:rFonts w:ascii="Cambria Math" w:hAnsi="Cambria Math"/>
+                  <w:i/>
+                </w:rPr>
+              </m:ctrlPr>
+            </m:fPr>
+            <m:num>
+              <m:nary>
+                <m:naryPr>
+                  <m:chr m:val="∑"/>
+                  <m:limLoc m:val="undOvr"/>
+                  <m:ctrlPr>
+                    <w:rPr>
+                      <w:rFonts w:ascii="Cambria Math" w:hAnsi="Cambria Math"/>
+                      <w:i/>
+                    </w:rPr>
+                  </m:ctrlPr>
+                </m:naryPr>
+                <m:sub>
+                  <m:r>
+                    <w:rPr>
+                      <w:rFonts w:ascii="Cambria Math" w:hAnsi="Cambria Math"/>
+                    </w:rPr>
+                    <m:t>n=0</m:t>
+                  </m:r>
+                </m:sub>
+                <m:sup>
+                  <m:r>
+                    <w:rPr>
+                      <w:rFonts w:ascii="Cambria Math" w:hAnsi="Cambria Math"/>
+                    </w:rPr>
+                    <m:t>N-1</m:t>
+                  </m:r>
+                </m:sup>
+                <m:e>
+                  <m:sSub>
+                    <m:sSubPr>
+                      <m:ctrlPr>
+                        <w:rPr>
+                          <w:rFonts w:ascii="Cambria Math" w:hAnsi="Cambria Math"/>
+                          <w:i/>
+                        </w:rPr>
+                      </m:ctrlPr>
+                    </m:sSubPr>
+                    <m:e>
+                      <m:r>
+                        <w:rPr>
+                          <w:rFonts w:ascii="Cambria Math" w:hAnsi="Cambria Math"/>
+                        </w:rPr>
+                        <m:t>g</m:t>
+                      </m:r>
+                    </m:e>
+                    <m:sub>
+                      <m:r>
+                        <w:rPr>
+                          <w:rFonts w:ascii="Cambria Math" w:hAnsi="Cambria Math"/>
+                        </w:rPr>
+                        <m:t>n</m:t>
+                      </m:r>
+                    </m:sub>
+                  </m:sSub>
+                  <m:r>
+                    <w:rPr>
+                      <w:rFonts w:ascii="Cambria Math" w:hAnsi="Cambria Math"/>
+                    </w:rPr>
+                    <m:t>cis(2π</m:t>
+                  </m:r>
+                  <m:f>
+                    <m:fPr>
+                      <m:ctrlPr>
+                        <w:rPr>
+                          <w:rFonts w:ascii="Cambria Math" w:hAnsi="Cambria Math"/>
+                          <w:i/>
+                        </w:rPr>
+                      </m:ctrlPr>
+                    </m:fPr>
+                    <m:num>
+                      <m:r>
+                        <w:rPr>
+                          <w:rFonts w:ascii="Cambria Math" w:hAnsi="Cambria Math"/>
+                        </w:rPr>
+                        <m:t>t</m:t>
+                      </m:r>
+                    </m:num>
+                    <m:den>
+                      <m:r>
+                        <w:rPr>
+                          <w:rFonts w:ascii="Cambria Math" w:hAnsi="Cambria Math"/>
+                        </w:rPr>
+                        <m:t>N</m:t>
+                      </m:r>
+                    </m:den>
+                  </m:f>
+                  <m:r>
+                    <w:rPr>
+                      <w:rFonts w:ascii="Cambria Math" w:hAnsi="Cambria Math"/>
+                    </w:rPr>
+                    <m:t>n)</m:t>
+                  </m:r>
+                </m:e>
+              </m:nary>
+            </m:num>
+            <m:den>
+              <m:r>
+                <w:rPr>
+                  <w:rFonts w:ascii="Cambria Math" w:hAnsi="Cambria Math"/>
+                </w:rPr>
+                <m:t>N</m:t>
+              </m:r>
+            </m:den>
+          </m:f>
+        </m:oMath>
+      </m:oMathPara>
+    </w:p>
+    <w:p>
+      <w:pPr>
+        <w:pStyle w:val="Heading2"/>
+      </w:pPr>
+      <w:r>
+        <w:tab/>
+      </w:r>
+      <w:r>
+        <w:t>Fast Fourier Transformation</w:t>
+      </w:r>
+    </w:p>
+    <w:p>
+      <w:r>
+        <w:tab/>
+        <w:t xml:space="preserve">Looking at the expression which we have just came up with to perform Fourier transformation on a discrete set of data, there are two problems present if it were to be applied to ANC on a headphone. </w:t>
+      </w:r>
+    </w:p>
+    <w:p>
+      <w:r>
+        <w:tab/>
+        <w:t xml:space="preserve">The first problem is the accuracy of the Fourier transformation. If the distance were to be estimated to be 5 centimeters, which is a very optimistic estimation, there would be only </w:t>
+      </w:r>
+      <m:oMath>
+        <m:r>
+          <w:rPr>
+            <w:rFonts w:ascii="Cambria Math" w:hAnsi="Cambria Math"/>
+          </w:rPr>
+          <m:t>1.45×</m:t>
+        </m:r>
+        <m:sSup>
+          <m:sSupPr>
+            <m:ctrlPr>
+              <w:rPr>
+                <w:rFonts w:ascii="Cambria Math" w:hAnsi="Cambria Math"/>
+                <w:i/>
+              </w:rPr>
+            </m:ctrlPr>
+          </m:sSupPr>
+          <m:e>
+            <m:r>
+              <w:rPr>
+                <w:rFonts w:ascii="Cambria Math" w:hAnsi="Cambria Math"/>
+              </w:rPr>
+              <m:t>10</m:t>
+            </m:r>
+          </m:e>
+          <m:sup>
+            <m:r>
+              <w:rPr>
+                <w:rFonts w:ascii="Cambria Math" w:hAnsi="Cambria Math"/>
+              </w:rPr>
+              <m:t>-4</m:t>
+            </m:r>
+          </m:sup>
+        </m:sSup>
+      </m:oMath>
+      <w:r>
+        <w:t xml:space="preserve">seconds for the computer to process the audio signal. A standard microphone has a sample rate of 44.1kHz, meaning there will only be 6.4 samples collected before the sound wave reaches the user’s ears. Such a small amount of sample points will create an extremely large amount of </w:t>
+      </w:r>
+      <w:r>
+        <w:t xml:space="preserve">uncertainty, causing the Fourier analysis of the sample points to be unable to accurately represent the actual sound wave of the sound coming from outside. </w:t>
+      </w:r>
+    </w:p>
+    <w:p>
+      <w:r>
+        <w:tab/>
+        <w:t xml:space="preserve">A common trick which headphones employ to counter this problem is to perform the Fourier transformation on a cumulative sample: storing the samples from the past several seconds, and doing a Fourier analysis based on the cumulating sample points. This would dramatically increase of accuracy of the sound produced to cancel out noise from outside. While this would reduce some lag in the noise cancelation, creating a light echo affect, this can be minimized from the manufacturer of the headphone fine-tuning the cumulative time to the optimal for best noise cancelation and least lag. </w:t>
+      </w:r>
+    </w:p>
+    <w:p>
+      <w:pPr>
+        <w:ind w:firstLine="420"/>
+      </w:pPr>
+      <w:r>
+        <w:lastRenderedPageBreak/>
+        <w:t xml:space="preserve">The second but bigger problem is time for calculation. ANC headphones need to finish processing the sound signal before the sound travel from the location of the microphone to the location of the speakers. </w:t>
+      </w:r>
+      <w:r>
+        <w:t xml:space="preserve">Going back to the previous estimation of, the headphone would have only </w:t>
+      </w:r>
+      <m:oMath>
+        <m:r>
+          <w:rPr>
+            <w:rFonts w:ascii="Cambria Math" w:hAnsi="Cambria Math"/>
+          </w:rPr>
+          <m:t>1.45×</m:t>
+        </m:r>
+        <m:sSup>
+          <m:sSupPr>
+            <m:ctrlPr>
+              <w:rPr>
+                <w:rFonts w:ascii="Cambria Math" w:hAnsi="Cambria Math"/>
+                <w:i/>
+              </w:rPr>
+            </m:ctrlPr>
+          </m:sSupPr>
+          <m:e>
+            <m:r>
+              <w:rPr>
+                <w:rFonts w:ascii="Cambria Math" w:hAnsi="Cambria Math"/>
+              </w:rPr>
+              <m:t>10</m:t>
+            </m:r>
+          </m:e>
+          <m:sup>
+            <m:r>
+              <w:rPr>
+                <w:rFonts w:ascii="Cambria Math" w:hAnsi="Cambria Math"/>
+              </w:rPr>
+              <m:t>-4</m:t>
+            </m:r>
+          </m:sup>
+        </m:sSup>
+      </m:oMath>
+      <w:r>
+        <w:t xml:space="preserve">seconds to process thousands of sample points from the past few seconds. </w:t>
+      </w:r>
+      <w:r>
+        <w:t xml:space="preserve">Note that calculations without any optimization, the chip inside the headphone would need to </w:t>
+      </w:r>
+      <w:r>
+        <w:t xml:space="preserve">run through each of the sample points once for every frequency (humans can hear sound from around 20Hz to 20kHz) to complete the Fourier analysis of the soundwave. </w:t>
+      </w:r>
+      <w:r>
+        <w:t xml:space="preserve"> </w:t>
+      </w:r>
     </w:p>
     <w:p>
       <w:r>
         <w:tab/>
         <w:t xml:space="preserve"> </w:t>
       </w:r>
+      <w:r>
+        <w:t xml:space="preserve">One characteristic of the calculation can be noted: many of the calculation that the headphone is performing is repetitive: if </w:t>
+      </w:r>
+      <m:oMath>
+        <m:sSub>
+          <m:sSubPr>
+            <m:ctrlPr>
+              <w:rPr>
+                <w:rFonts w:ascii="Cambria Math" w:hAnsi="Cambria Math"/>
+                <w:i/>
+              </w:rPr>
+            </m:ctrlPr>
+          </m:sSubPr>
+          <m:e>
+            <m:r>
+              <w:rPr>
+                <w:rFonts w:ascii="Cambria Math" w:hAnsi="Cambria Math"/>
+              </w:rPr>
+              <m:t>G</m:t>
+            </m:r>
+          </m:e>
+          <m:sub>
+            <m:r>
+              <w:rPr>
+                <w:rFonts w:ascii="Cambria Math" w:hAnsi="Cambria Math"/>
+              </w:rPr>
+              <m:t>n</m:t>
+            </m:r>
+          </m:sub>
+        </m:sSub>
+        <m:r>
+          <w:rPr>
+            <w:rFonts w:ascii="Cambria Math" w:hAnsi="Cambria Math"/>
+          </w:rPr>
+          <m:t>=</m:t>
+        </m:r>
+        <m:f>
+          <m:fPr>
+            <m:ctrlPr>
+              <w:rPr>
+                <w:rFonts w:ascii="Cambria Math" w:hAnsi="Cambria Math"/>
+                <w:i/>
+              </w:rPr>
+            </m:ctrlPr>
+          </m:fPr>
+          <m:num>
+            <m:nary>
+              <m:naryPr>
+                <m:chr m:val="∑"/>
+                <m:limLoc m:val="undOvr"/>
+                <m:ctrlPr>
+                  <w:rPr>
+                    <w:rFonts w:ascii="Cambria Math" w:hAnsi="Cambria Math"/>
+                    <w:i/>
+                  </w:rPr>
+                </m:ctrlPr>
+              </m:naryPr>
+              <m:sub>
+                <m:r>
+                  <w:rPr>
+                    <w:rFonts w:ascii="Cambria Math" w:hAnsi="Cambria Math"/>
+                  </w:rPr>
+                  <m:t>n=0</m:t>
+                </m:r>
+              </m:sub>
+              <m:sup>
+                <m:r>
+                  <w:rPr>
+                    <w:rFonts w:ascii="Cambria Math" w:hAnsi="Cambria Math"/>
+                  </w:rPr>
+                  <m:t>N-1</m:t>
+                </m:r>
+              </m:sup>
+              <m:e>
+                <m:sSub>
+                  <m:sSubPr>
+                    <m:ctrlPr>
+                      <w:rPr>
+                        <w:rFonts w:ascii="Cambria Math" w:hAnsi="Cambria Math"/>
+                        <w:i/>
+                      </w:rPr>
+                    </m:ctrlPr>
+                  </m:sSubPr>
+                  <m:e>
+                    <m:r>
+                      <w:rPr>
+                        <w:rFonts w:ascii="Cambria Math" w:hAnsi="Cambria Math"/>
+                      </w:rPr>
+                      <m:t>g</m:t>
+                    </m:r>
+                  </m:e>
+                  <m:sub>
+                    <m:r>
+                      <w:rPr>
+                        <w:rFonts w:ascii="Cambria Math" w:hAnsi="Cambria Math"/>
+                      </w:rPr>
+                      <m:t>n</m:t>
+                    </m:r>
+                  </m:sub>
+                </m:sSub>
+                <m:r>
+                  <w:rPr>
+                    <w:rFonts w:ascii="Cambria Math" w:hAnsi="Cambria Math"/>
+                  </w:rPr>
+                  <m:t>cis(2π</m:t>
+                </m:r>
+                <m:f>
+                  <m:fPr>
+                    <m:ctrlPr>
+                      <w:rPr>
+                        <w:rFonts w:ascii="Cambria Math" w:hAnsi="Cambria Math"/>
+                        <w:i/>
+                      </w:rPr>
+                    </m:ctrlPr>
+                  </m:fPr>
+                  <m:num>
+                    <m:r>
+                      <w:rPr>
+                        <w:rFonts w:ascii="Cambria Math" w:hAnsi="Cambria Math"/>
+                      </w:rPr>
+                      <m:t>t</m:t>
+                    </m:r>
+                  </m:num>
+                  <m:den>
+                    <m:r>
+                      <w:rPr>
+                        <w:rFonts w:ascii="Cambria Math" w:hAnsi="Cambria Math"/>
+                      </w:rPr>
+                      <m:t>N</m:t>
+                    </m:r>
+                  </m:den>
+                </m:f>
+                <m:r>
+                  <w:rPr>
+                    <w:rFonts w:ascii="Cambria Math" w:hAnsi="Cambria Math"/>
+                  </w:rPr>
+                  <m:t>n)</m:t>
+                </m:r>
+              </m:e>
+            </m:nary>
+          </m:num>
+          <m:den>
+            <m:r>
+              <w:rPr>
+                <w:rFonts w:ascii="Cambria Math" w:hAnsi="Cambria Math"/>
+              </w:rPr>
+              <m:t>N</m:t>
+            </m:r>
+          </m:den>
+        </m:f>
+      </m:oMath>
+      <w:r>
+        <w:t xml:space="preserve">, then </w:t>
+      </w:r>
+      <m:oMath>
+        <m:sSub>
+          <m:sSubPr>
+            <m:ctrlPr>
+              <w:rPr>
+                <w:rFonts w:ascii="Cambria Math" w:hAnsi="Cambria Math"/>
+                <w:i/>
+              </w:rPr>
+            </m:ctrlPr>
+          </m:sSubPr>
+          <m:e>
+            <m:r>
+              <w:rPr>
+                <w:rFonts w:ascii="Cambria Math" w:hAnsi="Cambria Math"/>
+              </w:rPr>
+              <m:t>G</m:t>
+            </m:r>
+          </m:e>
+          <m:sub>
+            <m:r>
+              <w:rPr>
+                <w:rFonts w:ascii="Cambria Math" w:hAnsi="Cambria Math"/>
+              </w:rPr>
+              <m:t>n+1</m:t>
+            </m:r>
+          </m:sub>
+        </m:sSub>
+        <m:r>
+          <w:rPr>
+            <w:rFonts w:ascii="Cambria Math" w:hAnsi="Cambria Math"/>
+          </w:rPr>
+          <m:t>=</m:t>
+        </m:r>
+        <m:f>
+          <m:fPr>
+            <m:ctrlPr>
+              <w:rPr>
+                <w:rFonts w:ascii="Cambria Math" w:hAnsi="Cambria Math"/>
+                <w:i/>
+              </w:rPr>
+            </m:ctrlPr>
+          </m:fPr>
+          <m:num>
+            <m:nary>
+              <m:naryPr>
+                <m:chr m:val="∑"/>
+                <m:limLoc m:val="undOvr"/>
+                <m:ctrlPr>
+                  <w:rPr>
+                    <w:rFonts w:ascii="Cambria Math" w:hAnsi="Cambria Math"/>
+                    <w:i/>
+                  </w:rPr>
+                </m:ctrlPr>
+              </m:naryPr>
+              <m:sub>
+                <m:r>
+                  <w:rPr>
+                    <w:rFonts w:ascii="Cambria Math" w:hAnsi="Cambria Math"/>
+                  </w:rPr>
+                  <m:t>n=1</m:t>
+                </m:r>
+              </m:sub>
+              <m:sup>
+                <m:r>
+                  <w:rPr>
+                    <w:rFonts w:ascii="Cambria Math" w:hAnsi="Cambria Math"/>
+                  </w:rPr>
+                  <m:t>N</m:t>
+                </m:r>
+              </m:sup>
+              <m:e>
+                <m:sSub>
+                  <m:sSubPr>
+                    <m:ctrlPr>
+                      <w:rPr>
+                        <w:rFonts w:ascii="Cambria Math" w:hAnsi="Cambria Math"/>
+                        <w:i/>
+                      </w:rPr>
+                    </m:ctrlPr>
+                  </m:sSubPr>
+                  <m:e>
+                    <m:r>
+                      <w:rPr>
+                        <w:rFonts w:ascii="Cambria Math" w:hAnsi="Cambria Math"/>
+                      </w:rPr>
+                      <m:t>g</m:t>
+                    </m:r>
+                  </m:e>
+                  <m:sub>
+                    <m:r>
+                      <w:rPr>
+                        <w:rFonts w:ascii="Cambria Math" w:hAnsi="Cambria Math"/>
+                      </w:rPr>
+                      <m:t>n</m:t>
+                    </m:r>
+                  </m:sub>
+                </m:sSub>
+                <m:r>
+                  <w:rPr>
+                    <w:rFonts w:ascii="Cambria Math" w:hAnsi="Cambria Math"/>
+                  </w:rPr>
+                  <m:t>cis(2π</m:t>
+                </m:r>
+                <m:f>
+                  <m:fPr>
+                    <m:ctrlPr>
+                      <w:rPr>
+                        <w:rFonts w:ascii="Cambria Math" w:hAnsi="Cambria Math"/>
+                        <w:i/>
+                      </w:rPr>
+                    </m:ctrlPr>
+                  </m:fPr>
+                  <m:num>
+                    <m:r>
+                      <w:rPr>
+                        <w:rFonts w:ascii="Cambria Math" w:hAnsi="Cambria Math"/>
+                      </w:rPr>
+                      <m:t>t</m:t>
+                    </m:r>
+                  </m:num>
+                  <m:den>
+                    <m:r>
+                      <w:rPr>
+                        <w:rFonts w:ascii="Cambria Math" w:hAnsi="Cambria Math"/>
+                      </w:rPr>
+                      <m:t>N</m:t>
+                    </m:r>
+                  </m:den>
+                </m:f>
+                <m:r>
+                  <w:rPr>
+                    <w:rFonts w:ascii="Cambria Math" w:hAnsi="Cambria Math"/>
+                  </w:rPr>
+                  <m:t>n)</m:t>
+                </m:r>
+              </m:e>
+            </m:nary>
+          </m:num>
+          <m:den>
+            <m:r>
+              <w:rPr>
+                <w:rFonts w:ascii="Cambria Math" w:hAnsi="Cambria Math"/>
+              </w:rPr>
+              <m:t>N</m:t>
+            </m:r>
+          </m:den>
+        </m:f>
+      </m:oMath>
+      <w:r>
+        <w:t xml:space="preserve">. The only change in the calculation is that the second expression ignored the point and n=0, but considered the new point at n=N. This prompts the concept of recursion, which is a technique that allows the utilization of values of previous values of a function to calculate a new vale by defining a function in terms of itself. </w:t>
+      </w:r>
     </w:p>
     <w:p>
-      <w:pPr>
-        <w:spacing w:line="300" w:lineRule="auto"/>
-      </w:pPr>
       <w:r>
-        <w:br w:type="page"/>
+        <w:tab/>
+        <w:t xml:space="preserve">J. W. Cooley and John Tukey proposed a method that separates the segments of the discrete Fourier transformation into its substituent odd and even parts. To show this in the expression, we can use 2m to represent the even numbers and 2m+1 to represent the odd numbers: </w:t>
+      </w:r>
+      <m:oMath>
+        <m:sSub>
+          <m:sSubPr>
+            <m:ctrlPr>
+              <w:rPr>
+                <w:rFonts w:ascii="Cambria Math" w:hAnsi="Cambria Math"/>
+                <w:i/>
+              </w:rPr>
+            </m:ctrlPr>
+          </m:sSubPr>
+          <m:e>
+            <m:r>
+              <w:rPr>
+                <w:rFonts w:ascii="Cambria Math" w:hAnsi="Cambria Math"/>
+              </w:rPr>
+              <m:t>G</m:t>
+            </m:r>
+          </m:e>
+          <m:sub>
+            <m:r>
+              <w:rPr>
+                <w:rFonts w:ascii="Cambria Math" w:hAnsi="Cambria Math"/>
+              </w:rPr>
+              <m:t>n</m:t>
+            </m:r>
+          </m:sub>
+        </m:sSub>
+        <m:r>
+          <w:rPr>
+            <w:rFonts w:ascii="Cambria Math" w:hAnsi="Cambria Math"/>
+          </w:rPr>
+          <m:t>=</m:t>
+        </m:r>
+        <m:f>
+          <m:fPr>
+            <m:ctrlPr>
+              <w:rPr>
+                <w:rFonts w:ascii="Cambria Math" w:hAnsi="Cambria Math"/>
+                <w:i/>
+              </w:rPr>
+            </m:ctrlPr>
+          </m:fPr>
+          <m:num>
+            <m:nary>
+              <m:naryPr>
+                <m:chr m:val="∑"/>
+                <m:limLoc m:val="undOvr"/>
+                <m:ctrlPr>
+                  <w:rPr>
+                    <w:rFonts w:ascii="Cambria Math" w:hAnsi="Cambria Math"/>
+                    <w:i/>
+                  </w:rPr>
+                </m:ctrlPr>
+              </m:naryPr>
+              <m:sub>
+                <m:r>
+                  <w:rPr>
+                    <w:rFonts w:ascii="Cambria Math" w:hAnsi="Cambria Math"/>
+                  </w:rPr>
+                  <m:t>n=0</m:t>
+                </m:r>
+              </m:sub>
+              <m:sup>
+                <m:f>
+                  <m:fPr>
+                    <m:ctrlPr>
+                      <w:rPr>
+                        <w:rFonts w:ascii="Cambria Math" w:hAnsi="Cambria Math"/>
+                        <w:i/>
+                      </w:rPr>
+                    </m:ctrlPr>
+                  </m:fPr>
+                  <m:num>
+                    <m:r>
+                      <w:rPr>
+                        <w:rFonts w:ascii="Cambria Math" w:hAnsi="Cambria Math"/>
+                      </w:rPr>
+                      <m:t>N</m:t>
+                    </m:r>
+                  </m:num>
+                  <m:den>
+                    <m:r>
+                      <w:rPr>
+                        <w:rFonts w:ascii="Cambria Math" w:hAnsi="Cambria Math"/>
+                      </w:rPr>
+                      <m:t>2</m:t>
+                    </m:r>
+                  </m:den>
+                </m:f>
+                <m:r>
+                  <w:rPr>
+                    <w:rFonts w:ascii="Cambria Math" w:hAnsi="Cambria Math"/>
+                  </w:rPr>
+                  <m:t>-1</m:t>
+                </m:r>
+              </m:sup>
+              <m:e>
+                <m:sSub>
+                  <m:sSubPr>
+                    <m:ctrlPr>
+                      <w:rPr>
+                        <w:rFonts w:ascii="Cambria Math" w:hAnsi="Cambria Math"/>
+                        <w:i/>
+                      </w:rPr>
+                    </m:ctrlPr>
+                  </m:sSubPr>
+                  <m:e>
+                    <m:r>
+                      <w:rPr>
+                        <w:rFonts w:ascii="Cambria Math" w:hAnsi="Cambria Math"/>
+                      </w:rPr>
+                      <m:t>g</m:t>
+                    </m:r>
+                  </m:e>
+                  <m:sub>
+                    <m:r>
+                      <w:rPr>
+                        <w:rFonts w:ascii="Cambria Math" w:hAnsi="Cambria Math"/>
+                      </w:rPr>
+                      <m:t>n</m:t>
+                    </m:r>
+                  </m:sub>
+                </m:sSub>
+                <m:r>
+                  <w:rPr>
+                    <w:rFonts w:ascii="Cambria Math" w:hAnsi="Cambria Math"/>
+                  </w:rPr>
+                  <m:t>cis(2π</m:t>
+                </m:r>
+                <m:f>
+                  <m:fPr>
+                    <m:ctrlPr>
+                      <w:rPr>
+                        <w:rFonts w:ascii="Cambria Math" w:hAnsi="Cambria Math"/>
+                        <w:i/>
+                      </w:rPr>
+                    </m:ctrlPr>
+                  </m:fPr>
+                  <m:num>
+                    <m:r>
+                      <w:rPr>
+                        <w:rFonts w:ascii="Cambria Math" w:hAnsi="Cambria Math"/>
+                      </w:rPr>
+                      <m:t>t</m:t>
+                    </m:r>
+                  </m:num>
+                  <m:den>
+                    <m:f>
+                      <m:fPr>
+                        <m:ctrlPr>
+                          <w:rPr>
+                            <w:rFonts w:ascii="Cambria Math" w:hAnsi="Cambria Math"/>
+                            <w:i/>
+                          </w:rPr>
+                        </m:ctrlPr>
+                      </m:fPr>
+                      <m:num>
+                        <m:r>
+                          <w:rPr>
+                            <w:rFonts w:ascii="Cambria Math" w:hAnsi="Cambria Math"/>
+                          </w:rPr>
+                          <m:t>N</m:t>
+                        </m:r>
+                      </m:num>
+                      <m:den>
+                        <m:r>
+                          <w:rPr>
+                            <w:rFonts w:ascii="Cambria Math" w:hAnsi="Cambria Math"/>
+                          </w:rPr>
+                          <m:t>2</m:t>
+                        </m:r>
+                      </m:den>
+                    </m:f>
+                  </m:den>
+                </m:f>
+                <m:r>
+                  <w:rPr>
+                    <w:rFonts w:ascii="Cambria Math" w:hAnsi="Cambria Math"/>
+                  </w:rPr>
+                  <m:t>2m)</m:t>
+                </m:r>
+              </m:e>
+            </m:nary>
+          </m:num>
+          <m:den>
+            <m:f>
+              <m:fPr>
+                <m:ctrlPr>
+                  <w:rPr>
+                    <w:rFonts w:ascii="Cambria Math" w:hAnsi="Cambria Math"/>
+                    <w:i/>
+                  </w:rPr>
+                </m:ctrlPr>
+              </m:fPr>
+              <m:num>
+                <m:r>
+                  <w:rPr>
+                    <w:rFonts w:ascii="Cambria Math" w:hAnsi="Cambria Math"/>
+                  </w:rPr>
+                  <m:t>N</m:t>
+                </m:r>
+              </m:num>
+              <m:den>
+                <m:r>
+                  <w:rPr>
+                    <w:rFonts w:ascii="Cambria Math" w:hAnsi="Cambria Math"/>
+                  </w:rPr>
+                  <m:t>2</m:t>
+                </m:r>
+              </m:den>
+            </m:f>
+          </m:den>
+        </m:f>
+        <m:r>
+          <w:rPr>
+            <w:rFonts w:ascii="Cambria Math" w:hAnsi="Cambria Math"/>
+          </w:rPr>
+          <m:t>+</m:t>
+        </m:r>
+        <m:f>
+          <m:fPr>
+            <m:ctrlPr>
+              <w:rPr>
+                <w:rFonts w:ascii="Cambria Math" w:hAnsi="Cambria Math"/>
+                <w:i/>
+              </w:rPr>
+            </m:ctrlPr>
+          </m:fPr>
+          <m:num>
+            <m:nary>
+              <m:naryPr>
+                <m:chr m:val="∑"/>
+                <m:limLoc m:val="undOvr"/>
+                <m:ctrlPr>
+                  <w:rPr>
+                    <w:rFonts w:ascii="Cambria Math" w:hAnsi="Cambria Math"/>
+                    <w:i/>
+                  </w:rPr>
+                </m:ctrlPr>
+              </m:naryPr>
+              <m:sub>
+                <m:r>
+                  <w:rPr>
+                    <w:rFonts w:ascii="Cambria Math" w:hAnsi="Cambria Math"/>
+                  </w:rPr>
+                  <m:t>n=0</m:t>
+                </m:r>
+              </m:sub>
+              <m:sup>
+                <m:f>
+                  <m:fPr>
+                    <m:ctrlPr>
+                      <w:rPr>
+                        <w:rFonts w:ascii="Cambria Math" w:hAnsi="Cambria Math"/>
+                        <w:i/>
+                      </w:rPr>
+                    </m:ctrlPr>
+                  </m:fPr>
+                  <m:num>
+                    <m:r>
+                      <w:rPr>
+                        <w:rFonts w:ascii="Cambria Math" w:hAnsi="Cambria Math"/>
+                      </w:rPr>
+                      <m:t>N</m:t>
+                    </m:r>
+                  </m:num>
+                  <m:den>
+                    <m:r>
+                      <w:rPr>
+                        <w:rFonts w:ascii="Cambria Math" w:hAnsi="Cambria Math"/>
+                      </w:rPr>
+                      <m:t>2</m:t>
+                    </m:r>
+                  </m:den>
+                </m:f>
+                <m:r>
+                  <w:rPr>
+                    <w:rFonts w:ascii="Cambria Math" w:hAnsi="Cambria Math"/>
+                  </w:rPr>
+                  <m:t>-1</m:t>
+                </m:r>
+              </m:sup>
+              <m:e>
+                <m:sSub>
+                  <m:sSubPr>
+                    <m:ctrlPr>
+                      <w:rPr>
+                        <w:rFonts w:ascii="Cambria Math" w:hAnsi="Cambria Math"/>
+                        <w:i/>
+                      </w:rPr>
+                    </m:ctrlPr>
+                  </m:sSubPr>
+                  <m:e>
+                    <m:r>
+                      <w:rPr>
+                        <w:rFonts w:ascii="Cambria Math" w:hAnsi="Cambria Math"/>
+                      </w:rPr>
+                      <m:t>g</m:t>
+                    </m:r>
+                  </m:e>
+                  <m:sub>
+                    <m:r>
+                      <w:rPr>
+                        <w:rFonts w:ascii="Cambria Math" w:hAnsi="Cambria Math"/>
+                      </w:rPr>
+                      <m:t>n</m:t>
+                    </m:r>
+                  </m:sub>
+                </m:sSub>
+                <m:r>
+                  <w:rPr>
+                    <w:rFonts w:ascii="Cambria Math" w:hAnsi="Cambria Math"/>
+                  </w:rPr>
+                  <m:t>cis(2π</m:t>
+                </m:r>
+                <m:f>
+                  <m:fPr>
+                    <m:ctrlPr>
+                      <w:rPr>
+                        <w:rFonts w:ascii="Cambria Math" w:hAnsi="Cambria Math"/>
+                        <w:i/>
+                      </w:rPr>
+                    </m:ctrlPr>
+                  </m:fPr>
+                  <m:num>
+                    <m:r>
+                      <w:rPr>
+                        <w:rFonts w:ascii="Cambria Math" w:hAnsi="Cambria Math"/>
+                      </w:rPr>
+                      <m:t>t</m:t>
+                    </m:r>
+                  </m:num>
+                  <m:den>
+                    <m:f>
+                      <m:fPr>
+                        <m:ctrlPr>
+                          <w:rPr>
+                            <w:rFonts w:ascii="Cambria Math" w:hAnsi="Cambria Math"/>
+                            <w:i/>
+                          </w:rPr>
+                        </m:ctrlPr>
+                      </m:fPr>
+                      <m:num>
+                        <m:r>
+                          <w:rPr>
+                            <w:rFonts w:ascii="Cambria Math" w:hAnsi="Cambria Math"/>
+                          </w:rPr>
+                          <m:t>N</m:t>
+                        </m:r>
+                      </m:num>
+                      <m:den>
+                        <m:r>
+                          <w:rPr>
+                            <w:rFonts w:ascii="Cambria Math" w:hAnsi="Cambria Math"/>
+                          </w:rPr>
+                          <m:t>2</m:t>
+                        </m:r>
+                      </m:den>
+                    </m:f>
+                  </m:den>
+                </m:f>
+                <m:r>
+                  <w:rPr>
+                    <w:rFonts w:ascii="Cambria Math" w:hAnsi="Cambria Math"/>
+                  </w:rPr>
+                  <m:t>(2m+1))</m:t>
+                </m:r>
+              </m:e>
+            </m:nary>
+          </m:num>
+          <m:den>
+            <m:f>
+              <m:fPr>
+                <m:ctrlPr>
+                  <w:rPr>
+                    <w:rFonts w:ascii="Cambria Math" w:hAnsi="Cambria Math"/>
+                    <w:i/>
+                  </w:rPr>
+                </m:ctrlPr>
+              </m:fPr>
+              <m:num>
+                <m:r>
+                  <w:rPr>
+                    <w:rFonts w:ascii="Cambria Math" w:hAnsi="Cambria Math"/>
+                  </w:rPr>
+                  <m:t>N</m:t>
+                </m:r>
+              </m:num>
+              <m:den>
+                <m:r>
+                  <w:rPr>
+                    <w:rFonts w:ascii="Cambria Math" w:hAnsi="Cambria Math"/>
+                  </w:rPr>
+                  <m:t>2</m:t>
+                </m:r>
+              </m:den>
+            </m:f>
+          </m:den>
+        </m:f>
+      </m:oMath>
+    </w:p>
+    <w:p>
+      <w:r>
+        <w:t>For the ease of the future steps, I will represent the complex numbers in Euler’s form instead of polar form:</w:t>
+      </w:r>
+      <m:oMath>
+        <m:r>
+          <w:rPr>
+            <w:rFonts w:ascii="Cambria Math" w:hAnsi="Cambria Math"/>
+          </w:rPr>
+          <m:t xml:space="preserve"> </m:t>
+        </m:r>
+        <m:sSub>
+          <m:sSubPr>
+            <m:ctrlPr>
+              <w:rPr>
+                <w:rFonts w:ascii="Cambria Math" w:hAnsi="Cambria Math"/>
+                <w:i/>
+              </w:rPr>
+            </m:ctrlPr>
+          </m:sSubPr>
+          <m:e>
+            <m:r>
+              <w:rPr>
+                <w:rFonts w:ascii="Cambria Math" w:hAnsi="Cambria Math"/>
+              </w:rPr>
+              <m:t>G</m:t>
+            </m:r>
+          </m:e>
+          <m:sub>
+            <m:r>
+              <w:rPr>
+                <w:rFonts w:ascii="Cambria Math" w:hAnsi="Cambria Math"/>
+              </w:rPr>
+              <m:t>n</m:t>
+            </m:r>
+          </m:sub>
+        </m:sSub>
+        <m:r>
+          <w:rPr>
+            <w:rFonts w:ascii="Cambria Math" w:hAnsi="Cambria Math"/>
+          </w:rPr>
+          <m:t>=</m:t>
+        </m:r>
+        <m:f>
+          <m:fPr>
+            <m:ctrlPr>
+              <w:rPr>
+                <w:rFonts w:ascii="Cambria Math" w:hAnsi="Cambria Math"/>
+                <w:i/>
+              </w:rPr>
+            </m:ctrlPr>
+          </m:fPr>
+          <m:num>
+            <m:nary>
+              <m:naryPr>
+                <m:chr m:val="∑"/>
+                <m:limLoc m:val="undOvr"/>
+                <m:ctrlPr>
+                  <w:rPr>
+                    <w:rFonts w:ascii="Cambria Math" w:hAnsi="Cambria Math"/>
+                    <w:i/>
+                  </w:rPr>
+                </m:ctrlPr>
+              </m:naryPr>
+              <m:sub>
+                <m:r>
+                  <w:rPr>
+                    <w:rFonts w:ascii="Cambria Math" w:hAnsi="Cambria Math"/>
+                  </w:rPr>
+                  <m:t>n=0</m:t>
+                </m:r>
+              </m:sub>
+              <m:sup>
+                <m:f>
+                  <m:fPr>
+                    <m:ctrlPr>
+                      <w:rPr>
+                        <w:rFonts w:ascii="Cambria Math" w:hAnsi="Cambria Math"/>
+                        <w:i/>
+                      </w:rPr>
+                    </m:ctrlPr>
+                  </m:fPr>
+                  <m:num>
+                    <m:r>
+                      <w:rPr>
+                        <w:rFonts w:ascii="Cambria Math" w:hAnsi="Cambria Math"/>
+                      </w:rPr>
+                      <m:t>N</m:t>
+                    </m:r>
+                  </m:num>
+                  <m:den>
+                    <m:r>
+                      <w:rPr>
+                        <w:rFonts w:ascii="Cambria Math" w:hAnsi="Cambria Math"/>
+                      </w:rPr>
+                      <m:t>2</m:t>
+                    </m:r>
+                  </m:den>
+                </m:f>
+                <m:r>
+                  <w:rPr>
+                    <w:rFonts w:ascii="Cambria Math" w:hAnsi="Cambria Math"/>
+                  </w:rPr>
+                  <m:t>-1</m:t>
+                </m:r>
+              </m:sup>
+              <m:e>
+                <m:sSub>
+                  <m:sSubPr>
+                    <m:ctrlPr>
+                      <w:rPr>
+                        <w:rFonts w:ascii="Cambria Math" w:hAnsi="Cambria Math"/>
+                        <w:i/>
+                      </w:rPr>
+                    </m:ctrlPr>
+                  </m:sSubPr>
+                  <m:e>
+                    <m:r>
+                      <w:rPr>
+                        <w:rFonts w:ascii="Cambria Math" w:hAnsi="Cambria Math"/>
+                      </w:rPr>
+                      <m:t>g</m:t>
+                    </m:r>
+                  </m:e>
+                  <m:sub>
+                    <m:r>
+                      <w:rPr>
+                        <w:rFonts w:ascii="Cambria Math" w:hAnsi="Cambria Math"/>
+                      </w:rPr>
+                      <m:t>n</m:t>
+                    </m:r>
+                  </m:sub>
+                </m:sSub>
+                <m:sSup>
+                  <m:sSupPr>
+                    <m:ctrlPr>
+                      <w:rPr>
+                        <w:rFonts w:ascii="Cambria Math" w:hAnsi="Cambria Math"/>
+                        <w:i/>
+                      </w:rPr>
+                    </m:ctrlPr>
+                  </m:sSupPr>
+                  <m:e>
+                    <m:r>
+                      <w:rPr>
+                        <w:rFonts w:ascii="Cambria Math" w:hAnsi="Cambria Math"/>
+                      </w:rPr>
+                      <m:t>e</m:t>
+                    </m:r>
+                  </m:e>
+                  <m:sup>
+                    <m:r>
+                      <w:rPr>
+                        <w:rFonts w:ascii="Cambria Math" w:hAnsi="Cambria Math"/>
+                      </w:rPr>
+                      <m:t>2π</m:t>
+                    </m:r>
+                    <m:f>
+                      <m:fPr>
+                        <m:ctrlPr>
+                          <w:rPr>
+                            <w:rFonts w:ascii="Cambria Math" w:hAnsi="Cambria Math"/>
+                            <w:i/>
+                          </w:rPr>
+                        </m:ctrlPr>
+                      </m:fPr>
+                      <m:num>
+                        <m:r>
+                          <w:rPr>
+                            <w:rFonts w:ascii="Cambria Math" w:hAnsi="Cambria Math"/>
+                          </w:rPr>
+                          <m:t>t</m:t>
+                        </m:r>
+                      </m:num>
+                      <m:den>
+                        <m:f>
+                          <m:fPr>
+                            <m:ctrlPr>
+                              <w:rPr>
+                                <w:rFonts w:ascii="Cambria Math" w:hAnsi="Cambria Math"/>
+                                <w:i/>
+                              </w:rPr>
+                            </m:ctrlPr>
+                          </m:fPr>
+                          <m:num>
+                            <m:r>
+                              <w:rPr>
+                                <w:rFonts w:ascii="Cambria Math" w:hAnsi="Cambria Math"/>
+                              </w:rPr>
+                              <m:t>N</m:t>
+                            </m:r>
+                          </m:num>
+                          <m:den>
+                            <m:r>
+                              <w:rPr>
+                                <w:rFonts w:ascii="Cambria Math" w:hAnsi="Cambria Math"/>
+                              </w:rPr>
+                              <m:t>2</m:t>
+                            </m:r>
+                          </m:den>
+                        </m:f>
+                      </m:den>
+                    </m:f>
+                    <m:r>
+                      <w:rPr>
+                        <w:rFonts w:ascii="Cambria Math" w:hAnsi="Cambria Math"/>
+                      </w:rPr>
+                      <m:t>2m</m:t>
+                    </m:r>
+                  </m:sup>
+                </m:sSup>
+              </m:e>
+            </m:nary>
+          </m:num>
+          <m:den>
+            <m:f>
+              <m:fPr>
+                <m:ctrlPr>
+                  <w:rPr>
+                    <w:rFonts w:ascii="Cambria Math" w:hAnsi="Cambria Math"/>
+                    <w:i/>
+                  </w:rPr>
+                </m:ctrlPr>
+              </m:fPr>
+              <m:num>
+                <m:r>
+                  <w:rPr>
+                    <w:rFonts w:ascii="Cambria Math" w:hAnsi="Cambria Math"/>
+                  </w:rPr>
+                  <m:t>N</m:t>
+                </m:r>
+              </m:num>
+              <m:den>
+                <m:r>
+                  <w:rPr>
+                    <w:rFonts w:ascii="Cambria Math" w:hAnsi="Cambria Math"/>
+                  </w:rPr>
+                  <m:t>2</m:t>
+                </m:r>
+              </m:den>
+            </m:f>
+          </m:den>
+        </m:f>
+        <m:r>
+          <w:rPr>
+            <w:rFonts w:ascii="Cambria Math" w:hAnsi="Cambria Math"/>
+          </w:rPr>
+          <m:t>+</m:t>
+        </m:r>
+        <m:f>
+          <m:fPr>
+            <m:ctrlPr>
+              <w:rPr>
+                <w:rFonts w:ascii="Cambria Math" w:hAnsi="Cambria Math"/>
+                <w:i/>
+              </w:rPr>
+            </m:ctrlPr>
+          </m:fPr>
+          <m:num>
+            <m:nary>
+              <m:naryPr>
+                <m:chr m:val="∑"/>
+                <m:limLoc m:val="undOvr"/>
+                <m:ctrlPr>
+                  <w:rPr>
+                    <w:rFonts w:ascii="Cambria Math" w:hAnsi="Cambria Math"/>
+                    <w:i/>
+                  </w:rPr>
+                </m:ctrlPr>
+              </m:naryPr>
+              <m:sub>
+                <m:r>
+                  <w:rPr>
+                    <w:rFonts w:ascii="Cambria Math" w:hAnsi="Cambria Math"/>
+                  </w:rPr>
+                  <m:t>n=0</m:t>
+                </m:r>
+              </m:sub>
+              <m:sup>
+                <m:f>
+                  <m:fPr>
+                    <m:ctrlPr>
+                      <w:rPr>
+                        <w:rFonts w:ascii="Cambria Math" w:hAnsi="Cambria Math"/>
+                        <w:i/>
+                      </w:rPr>
+                    </m:ctrlPr>
+                  </m:fPr>
+                  <m:num>
+                    <m:r>
+                      <w:rPr>
+                        <w:rFonts w:ascii="Cambria Math" w:hAnsi="Cambria Math"/>
+                      </w:rPr>
+                      <m:t>N</m:t>
+                    </m:r>
+                  </m:num>
+                  <m:den>
+                    <m:r>
+                      <w:rPr>
+                        <w:rFonts w:ascii="Cambria Math" w:hAnsi="Cambria Math"/>
+                      </w:rPr>
+                      <m:t>2</m:t>
+                    </m:r>
+                  </m:den>
+                </m:f>
+                <m:r>
+                  <w:rPr>
+                    <w:rFonts w:ascii="Cambria Math" w:hAnsi="Cambria Math"/>
+                  </w:rPr>
+                  <m:t>-1</m:t>
+                </m:r>
+              </m:sup>
+              <m:e>
+                <m:sSub>
+                  <m:sSubPr>
+                    <m:ctrlPr>
+                      <w:rPr>
+                        <w:rFonts w:ascii="Cambria Math" w:hAnsi="Cambria Math"/>
+                        <w:i/>
+                      </w:rPr>
+                    </m:ctrlPr>
+                  </m:sSubPr>
+                  <m:e>
+                    <m:r>
+                      <w:rPr>
+                        <w:rFonts w:ascii="Cambria Math" w:hAnsi="Cambria Math"/>
+                      </w:rPr>
+                      <m:t>g</m:t>
+                    </m:r>
+                  </m:e>
+                  <m:sub>
+                    <m:r>
+                      <w:rPr>
+                        <w:rFonts w:ascii="Cambria Math" w:hAnsi="Cambria Math"/>
+                      </w:rPr>
+                      <m:t>n</m:t>
+                    </m:r>
+                  </m:sub>
+                </m:sSub>
+                <m:sSup>
+                  <m:sSupPr>
+                    <m:ctrlPr>
+                      <w:rPr>
+                        <w:rFonts w:ascii="Cambria Math" w:hAnsi="Cambria Math"/>
+                        <w:i/>
+                      </w:rPr>
+                    </m:ctrlPr>
+                  </m:sSupPr>
+                  <m:e>
+                    <m:r>
+                      <w:rPr>
+                        <w:rFonts w:ascii="Cambria Math" w:hAnsi="Cambria Math"/>
+                      </w:rPr>
+                      <m:t>e</m:t>
+                    </m:r>
+                  </m:e>
+                  <m:sup>
+                    <m:r>
+                      <w:rPr>
+                        <w:rFonts w:ascii="Cambria Math" w:hAnsi="Cambria Math"/>
+                      </w:rPr>
+                      <m:t>2π</m:t>
+                    </m:r>
+                    <m:f>
+                      <m:fPr>
+                        <m:ctrlPr>
+                          <w:rPr>
+                            <w:rFonts w:ascii="Cambria Math" w:hAnsi="Cambria Math"/>
+                            <w:i/>
+                          </w:rPr>
+                        </m:ctrlPr>
+                      </m:fPr>
+                      <m:num>
+                        <m:r>
+                          <w:rPr>
+                            <w:rFonts w:ascii="Cambria Math" w:hAnsi="Cambria Math"/>
+                          </w:rPr>
+                          <m:t>t</m:t>
+                        </m:r>
+                      </m:num>
+                      <m:den>
+                        <m:f>
+                          <m:fPr>
+                            <m:ctrlPr>
+                              <w:rPr>
+                                <w:rFonts w:ascii="Cambria Math" w:hAnsi="Cambria Math"/>
+                                <w:i/>
+                              </w:rPr>
+                            </m:ctrlPr>
+                          </m:fPr>
+                          <m:num>
+                            <m:r>
+                              <w:rPr>
+                                <w:rFonts w:ascii="Cambria Math" w:hAnsi="Cambria Math"/>
+                              </w:rPr>
+                              <m:t>N</m:t>
+                            </m:r>
+                          </m:num>
+                          <m:den>
+                            <m:r>
+                              <w:rPr>
+                                <w:rFonts w:ascii="Cambria Math" w:hAnsi="Cambria Math"/>
+                              </w:rPr>
+                              <m:t>2</m:t>
+                            </m:r>
+                          </m:den>
+                        </m:f>
+                      </m:den>
+                    </m:f>
+                    <m:r>
+                      <w:rPr>
+                        <w:rFonts w:ascii="Cambria Math" w:hAnsi="Cambria Math"/>
+                      </w:rPr>
+                      <m:t>(2m+1)</m:t>
+                    </m:r>
+                  </m:sup>
+                </m:sSup>
+              </m:e>
+            </m:nary>
+          </m:num>
+          <m:den>
+            <m:f>
+              <m:fPr>
+                <m:ctrlPr>
+                  <w:rPr>
+                    <w:rFonts w:ascii="Cambria Math" w:hAnsi="Cambria Math"/>
+                    <w:i/>
+                  </w:rPr>
+                </m:ctrlPr>
+              </m:fPr>
+              <m:num>
+                <m:r>
+                  <w:rPr>
+                    <w:rFonts w:ascii="Cambria Math" w:hAnsi="Cambria Math"/>
+                  </w:rPr>
+                  <m:t>N</m:t>
+                </m:r>
+              </m:num>
+              <m:den>
+                <m:r>
+                  <w:rPr>
+                    <w:rFonts w:ascii="Cambria Math" w:hAnsi="Cambria Math"/>
+                  </w:rPr>
+                  <m:t>2</m:t>
+                </m:r>
+              </m:den>
+            </m:f>
+          </m:den>
+        </m:f>
+      </m:oMath>
+    </w:p>
+    <w:p>
+      <w:r>
+        <w:t xml:space="preserve">Notice if we write it in this form, the constant </w:t>
+      </w:r>
+      <m:oMath>
+        <m:sSup>
+          <m:sSupPr>
+            <m:ctrlPr>
+              <w:rPr>
+                <w:rFonts w:ascii="Cambria Math" w:hAnsi="Cambria Math"/>
+                <w:i/>
+              </w:rPr>
+            </m:ctrlPr>
+          </m:sSupPr>
+          <m:e>
+            <m:r>
+              <w:rPr>
+                <w:rFonts w:ascii="Cambria Math" w:hAnsi="Cambria Math"/>
+              </w:rPr>
+              <m:t>e</m:t>
+            </m:r>
+          </m:e>
+          <m:sup>
+            <m:r>
+              <w:rPr>
+                <w:rFonts w:ascii="Cambria Math" w:hAnsi="Cambria Math"/>
+              </w:rPr>
+              <m:t>2π</m:t>
+            </m:r>
+            <m:f>
+              <m:fPr>
+                <m:ctrlPr>
+                  <w:rPr>
+                    <w:rFonts w:ascii="Cambria Math" w:hAnsi="Cambria Math"/>
+                    <w:i/>
+                  </w:rPr>
+                </m:ctrlPr>
+              </m:fPr>
+              <m:num>
+                <m:f>
+                  <m:fPr>
+                    <m:ctrlPr>
+                      <w:rPr>
+                        <w:rFonts w:ascii="Cambria Math" w:hAnsi="Cambria Math"/>
+                        <w:i/>
+                      </w:rPr>
+                    </m:ctrlPr>
+                  </m:fPr>
+                  <m:num>
+                    <m:r>
+                      <w:rPr>
+                        <w:rFonts w:ascii="Cambria Math" w:hAnsi="Cambria Math"/>
+                      </w:rPr>
+                      <m:t>N</m:t>
+                    </m:r>
+                  </m:num>
+                  <m:den>
+                    <m:r>
+                      <w:rPr>
+                        <w:rFonts w:ascii="Cambria Math" w:hAnsi="Cambria Math"/>
+                      </w:rPr>
+                      <m:t>2</m:t>
+                    </m:r>
+                  </m:den>
+                </m:f>
+              </m:num>
+              <m:den>
+                <m:r>
+                  <w:rPr>
+                    <w:rFonts w:ascii="Cambria Math" w:hAnsi="Cambria Math"/>
+                  </w:rPr>
+                  <m:t>t</m:t>
+                </m:r>
+              </m:den>
+            </m:f>
+          </m:sup>
+        </m:sSup>
+        <m:r>
+          <w:rPr>
+            <w:rFonts w:ascii="Cambria Math" w:hAnsi="Cambria Math"/>
+          </w:rPr>
+          <m:t xml:space="preserve"> </m:t>
+        </m:r>
+      </m:oMath>
+      <w:r>
+        <w:t xml:space="preserve">can be factored out from its odd part, and the function can thus be rewritten: </w:t>
+      </w:r>
+      <m:oMath>
+        <m:sSub>
+          <m:sSubPr>
+            <m:ctrlPr>
+              <w:rPr>
+                <w:rFonts w:ascii="Cambria Math" w:hAnsi="Cambria Math"/>
+                <w:i/>
+              </w:rPr>
+            </m:ctrlPr>
+          </m:sSubPr>
+          <m:e>
+            <m:r>
+              <w:rPr>
+                <w:rFonts w:ascii="Cambria Math" w:hAnsi="Cambria Math"/>
+              </w:rPr>
+              <m:t>G</m:t>
+            </m:r>
+          </m:e>
+          <m:sub>
+            <m:r>
+              <w:rPr>
+                <w:rFonts w:ascii="Cambria Math" w:hAnsi="Cambria Math"/>
+              </w:rPr>
+              <m:t>n</m:t>
+            </m:r>
+          </m:sub>
+        </m:sSub>
+        <m:r>
+          <w:rPr>
+            <w:rFonts w:ascii="Cambria Math" w:hAnsi="Cambria Math"/>
+          </w:rPr>
+          <m:t>=</m:t>
+        </m:r>
+        <m:f>
+          <m:fPr>
+            <m:ctrlPr>
+              <w:rPr>
+                <w:rFonts w:ascii="Cambria Math" w:hAnsi="Cambria Math"/>
+                <w:i/>
+              </w:rPr>
+            </m:ctrlPr>
+          </m:fPr>
+          <m:num>
+            <m:nary>
+              <m:naryPr>
+                <m:chr m:val="∑"/>
+                <m:limLoc m:val="undOvr"/>
+                <m:ctrlPr>
+                  <w:rPr>
+                    <w:rFonts w:ascii="Cambria Math" w:hAnsi="Cambria Math"/>
+                    <w:i/>
+                  </w:rPr>
+                </m:ctrlPr>
+              </m:naryPr>
+              <m:sub>
+                <m:r>
+                  <w:rPr>
+                    <w:rFonts w:ascii="Cambria Math" w:hAnsi="Cambria Math"/>
+                  </w:rPr>
+                  <m:t>n=0</m:t>
+                </m:r>
+              </m:sub>
+              <m:sup>
+                <m:f>
+                  <m:fPr>
+                    <m:ctrlPr>
+                      <w:rPr>
+                        <w:rFonts w:ascii="Cambria Math" w:hAnsi="Cambria Math"/>
+                        <w:i/>
+                      </w:rPr>
+                    </m:ctrlPr>
+                  </m:fPr>
+                  <m:num>
+                    <m:r>
+                      <w:rPr>
+                        <w:rFonts w:ascii="Cambria Math" w:hAnsi="Cambria Math"/>
+                      </w:rPr>
+                      <m:t>N</m:t>
+                    </m:r>
+                  </m:num>
+                  <m:den>
+                    <m:r>
+                      <w:rPr>
+                        <w:rFonts w:ascii="Cambria Math" w:hAnsi="Cambria Math"/>
+                      </w:rPr>
+                      <m:t>2</m:t>
+                    </m:r>
+                  </m:den>
+                </m:f>
+                <m:r>
+                  <w:rPr>
+                    <w:rFonts w:ascii="Cambria Math" w:hAnsi="Cambria Math"/>
+                  </w:rPr>
+                  <m:t>-1</m:t>
+                </m:r>
+              </m:sup>
+              <m:e>
+                <m:sSub>
+                  <m:sSubPr>
+                    <m:ctrlPr>
+                      <w:rPr>
+                        <w:rFonts w:ascii="Cambria Math" w:hAnsi="Cambria Math"/>
+                        <w:i/>
+                      </w:rPr>
+                    </m:ctrlPr>
+                  </m:sSubPr>
+                  <m:e>
+                    <m:r>
+                      <w:rPr>
+                        <w:rFonts w:ascii="Cambria Math" w:hAnsi="Cambria Math"/>
+                      </w:rPr>
+                      <m:t>g</m:t>
+                    </m:r>
+                  </m:e>
+                  <m:sub>
+                    <m:r>
+                      <w:rPr>
+                        <w:rFonts w:ascii="Cambria Math" w:hAnsi="Cambria Math"/>
+                      </w:rPr>
+                      <m:t>n</m:t>
+                    </m:r>
+                  </m:sub>
+                </m:sSub>
+                <m:sSup>
+                  <m:sSupPr>
+                    <m:ctrlPr>
+                      <w:rPr>
+                        <w:rFonts w:ascii="Cambria Math" w:hAnsi="Cambria Math"/>
+                        <w:i/>
+                      </w:rPr>
+                    </m:ctrlPr>
+                  </m:sSupPr>
+                  <m:e>
+                    <m:r>
+                      <w:rPr>
+                        <w:rFonts w:ascii="Cambria Math" w:hAnsi="Cambria Math"/>
+                      </w:rPr>
+                      <m:t>e</m:t>
+                    </m:r>
+                  </m:e>
+                  <m:sup>
+                    <m:r>
+                      <w:rPr>
+                        <w:rFonts w:ascii="Cambria Math" w:hAnsi="Cambria Math"/>
+                      </w:rPr>
+                      <m:t>2π</m:t>
+                    </m:r>
+                    <m:f>
+                      <m:fPr>
+                        <m:ctrlPr>
+                          <w:rPr>
+                            <w:rFonts w:ascii="Cambria Math" w:hAnsi="Cambria Math"/>
+                            <w:i/>
+                          </w:rPr>
+                        </m:ctrlPr>
+                      </m:fPr>
+                      <m:num>
+                        <m:r>
+                          <w:rPr>
+                            <w:rFonts w:ascii="Cambria Math" w:hAnsi="Cambria Math"/>
+                          </w:rPr>
+                          <m:t>t</m:t>
+                        </m:r>
+                      </m:num>
+                      <m:den>
+                        <m:f>
+                          <m:fPr>
+                            <m:ctrlPr>
+                              <w:rPr>
+                                <w:rFonts w:ascii="Cambria Math" w:hAnsi="Cambria Math"/>
+                                <w:i/>
+                              </w:rPr>
+                            </m:ctrlPr>
+                          </m:fPr>
+                          <m:num>
+                            <m:r>
+                              <w:rPr>
+                                <w:rFonts w:ascii="Cambria Math" w:hAnsi="Cambria Math"/>
+                              </w:rPr>
+                              <m:t>N</m:t>
+                            </m:r>
+                          </m:num>
+                          <m:den>
+                            <m:r>
+                              <w:rPr>
+                                <w:rFonts w:ascii="Cambria Math" w:hAnsi="Cambria Math"/>
+                              </w:rPr>
+                              <m:t>2</m:t>
+                            </m:r>
+                          </m:den>
+                        </m:f>
+                      </m:den>
+                    </m:f>
+                    <m:r>
+                      <w:rPr>
+                        <w:rFonts w:ascii="Cambria Math" w:hAnsi="Cambria Math"/>
+                      </w:rPr>
+                      <m:t>2m</m:t>
+                    </m:r>
+                  </m:sup>
+                </m:sSup>
+              </m:e>
+            </m:nary>
+          </m:num>
+          <m:den>
+            <m:f>
+              <m:fPr>
+                <m:ctrlPr>
+                  <w:rPr>
+                    <w:rFonts w:ascii="Cambria Math" w:hAnsi="Cambria Math"/>
+                    <w:i/>
+                  </w:rPr>
+                </m:ctrlPr>
+              </m:fPr>
+              <m:num>
+                <m:r>
+                  <w:rPr>
+                    <w:rFonts w:ascii="Cambria Math" w:hAnsi="Cambria Math"/>
+                  </w:rPr>
+                  <m:t>N</m:t>
+                </m:r>
+              </m:num>
+              <m:den>
+                <m:r>
+                  <w:rPr>
+                    <w:rFonts w:ascii="Cambria Math" w:hAnsi="Cambria Math"/>
+                  </w:rPr>
+                  <m:t>2</m:t>
+                </m:r>
+              </m:den>
+            </m:f>
+          </m:den>
+        </m:f>
+        <m:r>
+          <w:rPr>
+            <w:rFonts w:ascii="Cambria Math" w:hAnsi="Cambria Math"/>
+          </w:rPr>
+          <m:t>+</m:t>
+        </m:r>
+        <m:sSup>
+          <m:sSupPr>
+            <m:ctrlPr>
+              <w:rPr>
+                <w:rFonts w:ascii="Cambria Math" w:hAnsi="Cambria Math"/>
+                <w:i/>
+              </w:rPr>
+            </m:ctrlPr>
+          </m:sSupPr>
+          <m:e>
+            <m:r>
+              <w:rPr>
+                <w:rFonts w:ascii="Cambria Math" w:hAnsi="Cambria Math"/>
+              </w:rPr>
+              <m:t>e</m:t>
+            </m:r>
+          </m:e>
+          <m:sup>
+            <m:r>
+              <w:rPr>
+                <w:rFonts w:ascii="Cambria Math" w:hAnsi="Cambria Math"/>
+              </w:rPr>
+              <m:t>2π</m:t>
+            </m:r>
+            <m:f>
+              <m:fPr>
+                <m:ctrlPr>
+                  <w:rPr>
+                    <w:rFonts w:ascii="Cambria Math" w:hAnsi="Cambria Math"/>
+                    <w:i/>
+                  </w:rPr>
+                </m:ctrlPr>
+              </m:fPr>
+              <m:num>
+                <m:f>
+                  <m:fPr>
+                    <m:ctrlPr>
+                      <w:rPr>
+                        <w:rFonts w:ascii="Cambria Math" w:hAnsi="Cambria Math"/>
+                        <w:i/>
+                      </w:rPr>
+                    </m:ctrlPr>
+                  </m:fPr>
+                  <m:num>
+                    <m:r>
+                      <w:rPr>
+                        <w:rFonts w:ascii="Cambria Math" w:hAnsi="Cambria Math"/>
+                      </w:rPr>
+                      <m:t>N</m:t>
+                    </m:r>
+                  </m:num>
+                  <m:den>
+                    <m:r>
+                      <w:rPr>
+                        <w:rFonts w:ascii="Cambria Math" w:hAnsi="Cambria Math"/>
+                      </w:rPr>
+                      <m:t>2</m:t>
+                    </m:r>
+                  </m:den>
+                </m:f>
+              </m:num>
+              <m:den>
+                <m:r>
+                  <w:rPr>
+                    <w:rFonts w:ascii="Cambria Math" w:hAnsi="Cambria Math"/>
+                  </w:rPr>
+                  <m:t>t</m:t>
+                </m:r>
+              </m:den>
+            </m:f>
+          </m:sup>
+        </m:sSup>
+        <m:f>
+          <m:fPr>
+            <m:ctrlPr>
+              <w:rPr>
+                <w:rFonts w:ascii="Cambria Math" w:hAnsi="Cambria Math"/>
+                <w:i/>
+              </w:rPr>
+            </m:ctrlPr>
+          </m:fPr>
+          <m:num>
+            <m:nary>
+              <m:naryPr>
+                <m:chr m:val="∑"/>
+                <m:limLoc m:val="undOvr"/>
+                <m:ctrlPr>
+                  <w:rPr>
+                    <w:rFonts w:ascii="Cambria Math" w:hAnsi="Cambria Math"/>
+                    <w:i/>
+                  </w:rPr>
+                </m:ctrlPr>
+              </m:naryPr>
+              <m:sub>
+                <m:r>
+                  <w:rPr>
+                    <w:rFonts w:ascii="Cambria Math" w:hAnsi="Cambria Math"/>
+                  </w:rPr>
+                  <m:t>n=0</m:t>
+                </m:r>
+              </m:sub>
+              <m:sup>
+                <m:f>
+                  <m:fPr>
+                    <m:ctrlPr>
+                      <w:rPr>
+                        <w:rFonts w:ascii="Cambria Math" w:hAnsi="Cambria Math"/>
+                        <w:i/>
+                      </w:rPr>
+                    </m:ctrlPr>
+                  </m:fPr>
+                  <m:num>
+                    <m:r>
+                      <w:rPr>
+                        <w:rFonts w:ascii="Cambria Math" w:hAnsi="Cambria Math"/>
+                      </w:rPr>
+                      <m:t>N</m:t>
+                    </m:r>
+                  </m:num>
+                  <m:den>
+                    <m:r>
+                      <w:rPr>
+                        <w:rFonts w:ascii="Cambria Math" w:hAnsi="Cambria Math"/>
+                      </w:rPr>
+                      <m:t>2</m:t>
+                    </m:r>
+                  </m:den>
+                </m:f>
+                <m:r>
+                  <w:rPr>
+                    <w:rFonts w:ascii="Cambria Math" w:hAnsi="Cambria Math"/>
+                  </w:rPr>
+                  <m:t>-1</m:t>
+                </m:r>
+              </m:sup>
+              <m:e>
+                <m:sSub>
+                  <m:sSubPr>
+                    <m:ctrlPr>
+                      <w:rPr>
+                        <w:rFonts w:ascii="Cambria Math" w:hAnsi="Cambria Math"/>
+                        <w:i/>
+                      </w:rPr>
+                    </m:ctrlPr>
+                  </m:sSubPr>
+                  <m:e>
+                    <m:r>
+                      <w:rPr>
+                        <w:rFonts w:ascii="Cambria Math" w:hAnsi="Cambria Math"/>
+                      </w:rPr>
+                      <m:t>g</m:t>
+                    </m:r>
+                  </m:e>
+                  <m:sub>
+                    <m:r>
+                      <w:rPr>
+                        <w:rFonts w:ascii="Cambria Math" w:hAnsi="Cambria Math"/>
+                      </w:rPr>
+                      <m:t>n</m:t>
+                    </m:r>
+                  </m:sub>
+                </m:sSub>
+                <m:sSup>
+                  <m:sSupPr>
+                    <m:ctrlPr>
+                      <w:rPr>
+                        <w:rFonts w:ascii="Cambria Math" w:hAnsi="Cambria Math"/>
+                        <w:i/>
+                      </w:rPr>
+                    </m:ctrlPr>
+                  </m:sSupPr>
+                  <m:e>
+                    <m:r>
+                      <w:rPr>
+                        <w:rFonts w:ascii="Cambria Math" w:hAnsi="Cambria Math"/>
+                      </w:rPr>
+                      <m:t>e</m:t>
+                    </m:r>
+                  </m:e>
+                  <m:sup>
+                    <m:r>
+                      <w:rPr>
+                        <w:rFonts w:ascii="Cambria Math" w:hAnsi="Cambria Math"/>
+                      </w:rPr>
+                      <m:t>2π</m:t>
+                    </m:r>
+                    <m:f>
+                      <m:fPr>
+                        <m:ctrlPr>
+                          <w:rPr>
+                            <w:rFonts w:ascii="Cambria Math" w:hAnsi="Cambria Math"/>
+                            <w:i/>
+                          </w:rPr>
+                        </m:ctrlPr>
+                      </m:fPr>
+                      <m:num>
+                        <m:r>
+                          <w:rPr>
+                            <w:rFonts w:ascii="Cambria Math" w:hAnsi="Cambria Math"/>
+                          </w:rPr>
+                          <m:t>t</m:t>
+                        </m:r>
+                      </m:num>
+                      <m:den>
+                        <m:f>
+                          <m:fPr>
+                            <m:ctrlPr>
+                              <w:rPr>
+                                <w:rFonts w:ascii="Cambria Math" w:hAnsi="Cambria Math"/>
+                                <w:i/>
+                              </w:rPr>
+                            </m:ctrlPr>
+                          </m:fPr>
+                          <m:num>
+                            <m:r>
+                              <w:rPr>
+                                <w:rFonts w:ascii="Cambria Math" w:hAnsi="Cambria Math"/>
+                              </w:rPr>
+                              <m:t>N</m:t>
+                            </m:r>
+                          </m:num>
+                          <m:den>
+                            <m:r>
+                              <w:rPr>
+                                <w:rFonts w:ascii="Cambria Math" w:hAnsi="Cambria Math"/>
+                              </w:rPr>
+                              <m:t>2</m:t>
+                            </m:r>
+                          </m:den>
+                        </m:f>
+                      </m:den>
+                    </m:f>
+                    <m:r>
+                      <w:rPr>
+                        <w:rFonts w:ascii="Cambria Math" w:hAnsi="Cambria Math"/>
+                      </w:rPr>
+                      <m:t>(2m)</m:t>
+                    </m:r>
+                  </m:sup>
+                </m:sSup>
+              </m:e>
+            </m:nary>
+          </m:num>
+          <m:den>
+            <m:f>
+              <m:fPr>
+                <m:ctrlPr>
+                  <w:rPr>
+                    <w:rFonts w:ascii="Cambria Math" w:hAnsi="Cambria Math"/>
+                    <w:i/>
+                  </w:rPr>
+                </m:ctrlPr>
+              </m:fPr>
+              <m:num>
+                <m:r>
+                  <w:rPr>
+                    <w:rFonts w:ascii="Cambria Math" w:hAnsi="Cambria Math"/>
+                  </w:rPr>
+                  <m:t>N</m:t>
+                </m:r>
+              </m:num>
+              <m:den>
+                <m:r>
+                  <w:rPr>
+                    <w:rFonts w:ascii="Cambria Math" w:hAnsi="Cambria Math"/>
+                  </w:rPr>
+                  <m:t>2</m:t>
+                </m:r>
+              </m:den>
+            </m:f>
+          </m:den>
+        </m:f>
+      </m:oMath>
+    </w:p>
+    <w:p>
+      <w:r>
+        <w:tab/>
+        <w:t xml:space="preserve">Using the periodic property of complex exponentials, we can shift the function by </w:t>
+      </w:r>
+      <m:oMath>
+        <m:f>
+          <m:fPr>
+            <m:ctrlPr>
+              <w:rPr>
+                <w:rFonts w:ascii="Cambria Math" w:hAnsi="Cambria Math"/>
+                <w:i/>
+              </w:rPr>
+            </m:ctrlPr>
+          </m:fPr>
+          <m:num>
+            <m:r>
+              <w:rPr>
+                <w:rFonts w:ascii="Cambria Math" w:hAnsi="Cambria Math"/>
+              </w:rPr>
+              <m:t>N</m:t>
+            </m:r>
+          </m:num>
+          <m:den>
+            <m:r>
+              <w:rPr>
+                <w:rFonts w:ascii="Cambria Math" w:hAnsi="Cambria Math"/>
+              </w:rPr>
+              <m:t>2</m:t>
+            </m:r>
+          </m:den>
+        </m:f>
+      </m:oMath>
+      <w:r>
+        <w:t xml:space="preserve"> to represent itself recursively, allowing us to use recursion to perform a fast Fourier transformation:</w:t>
       </w:r>
     </w:p>
-    <w:p/>
+    <w:p>
+      <m:oMathPara>
+        <m:oMath>
+          <m:sSub>
+            <m:sSubPr>
+              <m:ctrlPr>
+                <w:rPr>
+                  <w:rFonts w:ascii="Cambria Math" w:hAnsi="Cambria Math"/>
+                  <w:i/>
+                </w:rPr>
+              </m:ctrlPr>
+            </m:sSubPr>
+            <m:e>
+              <m:r>
+                <w:rPr>
+                  <w:rFonts w:ascii="Cambria Math" w:hAnsi="Cambria Math"/>
+                </w:rPr>
+                <m:t>G</m:t>
+              </m:r>
+            </m:e>
+            <m:sub>
+              <m:r>
+                <w:rPr>
+                  <w:rFonts w:ascii="Cambria Math" w:hAnsi="Cambria Math"/>
+                </w:rPr>
+                <m:t>n</m:t>
+              </m:r>
+            </m:sub>
+          </m:sSub>
+          <m:r>
+            <w:rPr>
+              <w:rFonts w:ascii="Cambria Math" w:hAnsi="Cambria Math"/>
+            </w:rPr>
+            <m:t>=</m:t>
+          </m:r>
+          <m:f>
+            <m:fPr>
+              <m:ctrlPr>
+                <w:rPr>
+                  <w:rFonts w:ascii="Cambria Math" w:hAnsi="Cambria Math"/>
+                  <w:i/>
+                </w:rPr>
+              </m:ctrlPr>
+            </m:fPr>
+            <m:num>
+              <m:nary>
+                <m:naryPr>
+                  <m:chr m:val="∑"/>
+                  <m:limLoc m:val="undOvr"/>
+                  <m:ctrlPr>
+                    <w:rPr>
+                      <w:rFonts w:ascii="Cambria Math" w:hAnsi="Cambria Math"/>
+                      <w:i/>
+                    </w:rPr>
+                  </m:ctrlPr>
+                </m:naryPr>
+                <m:sub>
+                  <m:r>
+                    <w:rPr>
+                      <w:rFonts w:ascii="Cambria Math" w:hAnsi="Cambria Math"/>
+                    </w:rPr>
+                    <m:t>n=0</m:t>
+                  </m:r>
+                </m:sub>
+                <m:sup>
+                  <m:f>
+                    <m:fPr>
+                      <m:ctrlPr>
+                        <w:rPr>
+                          <w:rFonts w:ascii="Cambria Math" w:hAnsi="Cambria Math"/>
+                          <w:i/>
+                        </w:rPr>
+                      </m:ctrlPr>
+                    </m:fPr>
+                    <m:num>
+                      <m:r>
+                        <w:rPr>
+                          <w:rFonts w:ascii="Cambria Math" w:hAnsi="Cambria Math"/>
+                        </w:rPr>
+                        <m:t>N</m:t>
+                      </m:r>
+                    </m:num>
+                    <m:den>
+                      <m:r>
+                        <w:rPr>
+                          <w:rFonts w:ascii="Cambria Math" w:hAnsi="Cambria Math"/>
+                        </w:rPr>
+                        <m:t>2</m:t>
+                      </m:r>
+                    </m:den>
+                  </m:f>
+                  <m:r>
+                    <w:rPr>
+                      <w:rFonts w:ascii="Cambria Math" w:hAnsi="Cambria Math"/>
+                    </w:rPr>
+                    <m:t>-1</m:t>
+                  </m:r>
+                </m:sup>
+                <m:e>
+                  <m:sSub>
+                    <m:sSubPr>
+                      <m:ctrlPr>
+                        <w:rPr>
+                          <w:rFonts w:ascii="Cambria Math" w:hAnsi="Cambria Math"/>
+                          <w:i/>
+                        </w:rPr>
+                      </m:ctrlPr>
+                    </m:sSubPr>
+                    <m:e>
+                      <m:r>
+                        <w:rPr>
+                          <w:rFonts w:ascii="Cambria Math" w:hAnsi="Cambria Math"/>
+                        </w:rPr>
+                        <m:t>g</m:t>
+                      </m:r>
+                    </m:e>
+                    <m:sub>
+                      <m:r>
+                        <w:rPr>
+                          <w:rFonts w:ascii="Cambria Math" w:hAnsi="Cambria Math"/>
+                        </w:rPr>
+                        <m:t>n</m:t>
+                      </m:r>
+                    </m:sub>
+                  </m:sSub>
+                  <m:sSup>
+                    <m:sSupPr>
+                      <m:ctrlPr>
+                        <w:rPr>
+                          <w:rFonts w:ascii="Cambria Math" w:hAnsi="Cambria Math"/>
+                          <w:i/>
+                        </w:rPr>
+                      </m:ctrlPr>
+                    </m:sSupPr>
+                    <m:e>
+                      <m:r>
+                        <w:rPr>
+                          <w:rFonts w:ascii="Cambria Math" w:hAnsi="Cambria Math"/>
+                        </w:rPr>
+                        <m:t>e</m:t>
+                      </m:r>
+                    </m:e>
+                    <m:sup>
+                      <m:r>
+                        <w:rPr>
+                          <w:rFonts w:ascii="Cambria Math" w:hAnsi="Cambria Math"/>
+                        </w:rPr>
+                        <m:t>2π</m:t>
+                      </m:r>
+                      <m:f>
+                        <m:fPr>
+                          <m:ctrlPr>
+                            <w:rPr>
+                              <w:rFonts w:ascii="Cambria Math" w:hAnsi="Cambria Math"/>
+                              <w:i/>
+                            </w:rPr>
+                          </m:ctrlPr>
+                        </m:fPr>
+                        <m:num>
+                          <m:r>
+                            <w:rPr>
+                              <w:rFonts w:ascii="Cambria Math" w:hAnsi="Cambria Math"/>
+                            </w:rPr>
+                            <m:t>t</m:t>
+                          </m:r>
+                        </m:num>
+                        <m:den>
+                          <m:f>
+                            <m:fPr>
+                              <m:ctrlPr>
+                                <w:rPr>
+                                  <w:rFonts w:ascii="Cambria Math" w:hAnsi="Cambria Math"/>
+                                  <w:i/>
+                                </w:rPr>
+                              </m:ctrlPr>
+                            </m:fPr>
+                            <m:num>
+                              <m:r>
+                                <w:rPr>
+                                  <w:rFonts w:ascii="Cambria Math" w:hAnsi="Cambria Math"/>
+                                </w:rPr>
+                                <m:t>N</m:t>
+                              </m:r>
+                            </m:num>
+                            <m:den>
+                              <m:r>
+                                <w:rPr>
+                                  <w:rFonts w:ascii="Cambria Math" w:hAnsi="Cambria Math"/>
+                                </w:rPr>
+                                <m:t>2</m:t>
+                              </m:r>
+                            </m:den>
+                          </m:f>
+                        </m:den>
+                      </m:f>
+                      <m:r>
+                        <w:rPr>
+                          <w:rFonts w:ascii="Cambria Math" w:hAnsi="Cambria Math"/>
+                        </w:rPr>
+                        <m:t>2m</m:t>
+                      </m:r>
+                    </m:sup>
+                  </m:sSup>
+                </m:e>
+              </m:nary>
+            </m:num>
+            <m:den>
+              <m:f>
+                <m:fPr>
+                  <m:ctrlPr>
+                    <w:rPr>
+                      <w:rFonts w:ascii="Cambria Math" w:hAnsi="Cambria Math"/>
+                      <w:i/>
+                    </w:rPr>
+                  </m:ctrlPr>
+                </m:fPr>
+                <m:num>
+                  <m:r>
+                    <w:rPr>
+                      <w:rFonts w:ascii="Cambria Math" w:hAnsi="Cambria Math"/>
+                    </w:rPr>
+                    <m:t>N</m:t>
+                  </m:r>
+                </m:num>
+                <m:den>
+                  <m:r>
+                    <w:rPr>
+                      <w:rFonts w:ascii="Cambria Math" w:hAnsi="Cambria Math"/>
+                    </w:rPr>
+                    <m:t>2</m:t>
+                  </m:r>
+                </m:den>
+              </m:f>
+            </m:den>
+          </m:f>
+          <m:r>
+            <w:rPr>
+              <w:rFonts w:ascii="Cambria Math" w:hAnsi="Cambria Math"/>
+            </w:rPr>
+            <m:t>+</m:t>
+          </m:r>
+          <m:sSup>
+            <m:sSupPr>
+              <m:ctrlPr>
+                <w:rPr>
+                  <w:rFonts w:ascii="Cambria Math" w:hAnsi="Cambria Math"/>
+                  <w:i/>
+                </w:rPr>
+              </m:ctrlPr>
+            </m:sSupPr>
+            <m:e>
+              <m:r>
+                <w:rPr>
+                  <w:rFonts w:ascii="Cambria Math" w:hAnsi="Cambria Math"/>
+                </w:rPr>
+                <m:t>e</m:t>
+              </m:r>
+            </m:e>
+            <m:sup>
+              <m:r>
+                <w:rPr>
+                  <w:rFonts w:ascii="Cambria Math" w:hAnsi="Cambria Math"/>
+                </w:rPr>
+                <m:t>2π</m:t>
+              </m:r>
+              <m:f>
+                <m:fPr>
+                  <m:ctrlPr>
+                    <w:rPr>
+                      <w:rFonts w:ascii="Cambria Math" w:hAnsi="Cambria Math"/>
+                      <w:i/>
+                    </w:rPr>
+                  </m:ctrlPr>
+                </m:fPr>
+                <m:num>
+                  <m:f>
+                    <m:fPr>
+                      <m:ctrlPr>
+                        <w:rPr>
+                          <w:rFonts w:ascii="Cambria Math" w:hAnsi="Cambria Math"/>
+                          <w:i/>
+                        </w:rPr>
+                      </m:ctrlPr>
+                    </m:fPr>
+                    <m:num>
+                      <m:r>
+                        <w:rPr>
+                          <w:rFonts w:ascii="Cambria Math" w:hAnsi="Cambria Math"/>
+                        </w:rPr>
+                        <m:t>N</m:t>
+                      </m:r>
+                    </m:num>
+                    <m:den>
+                      <m:r>
+                        <w:rPr>
+                          <w:rFonts w:ascii="Cambria Math" w:hAnsi="Cambria Math"/>
+                        </w:rPr>
+                        <m:t>2</m:t>
+                      </m:r>
+                    </m:den>
+                  </m:f>
+                </m:num>
+                <m:den>
+                  <m:r>
+                    <w:rPr>
+                      <w:rFonts w:ascii="Cambria Math" w:hAnsi="Cambria Math"/>
+                    </w:rPr>
+                    <m:t>t</m:t>
+                  </m:r>
+                </m:den>
+              </m:f>
+            </m:sup>
+          </m:sSup>
+          <m:f>
+            <m:fPr>
+              <m:ctrlPr>
+                <w:rPr>
+                  <w:rFonts w:ascii="Cambria Math" w:hAnsi="Cambria Math"/>
+                  <w:i/>
+                </w:rPr>
+              </m:ctrlPr>
+            </m:fPr>
+            <m:num>
+              <m:nary>
+                <m:naryPr>
+                  <m:chr m:val="∑"/>
+                  <m:limLoc m:val="undOvr"/>
+                  <m:ctrlPr>
+                    <w:rPr>
+                      <w:rFonts w:ascii="Cambria Math" w:hAnsi="Cambria Math"/>
+                      <w:i/>
+                    </w:rPr>
+                  </m:ctrlPr>
+                </m:naryPr>
+                <m:sub>
+                  <m:r>
+                    <w:rPr>
+                      <w:rFonts w:ascii="Cambria Math" w:hAnsi="Cambria Math"/>
+                    </w:rPr>
+                    <m:t>n=0</m:t>
+                  </m:r>
+                </m:sub>
+                <m:sup>
+                  <m:f>
+                    <m:fPr>
+                      <m:ctrlPr>
+                        <w:rPr>
+                          <w:rFonts w:ascii="Cambria Math" w:hAnsi="Cambria Math"/>
+                          <w:i/>
+                        </w:rPr>
+                      </m:ctrlPr>
+                    </m:fPr>
+                    <m:num>
+                      <m:r>
+                        <w:rPr>
+                          <w:rFonts w:ascii="Cambria Math" w:hAnsi="Cambria Math"/>
+                        </w:rPr>
+                        <m:t>N</m:t>
+                      </m:r>
+                    </m:num>
+                    <m:den>
+                      <m:r>
+                        <w:rPr>
+                          <w:rFonts w:ascii="Cambria Math" w:hAnsi="Cambria Math"/>
+                        </w:rPr>
+                        <m:t>2</m:t>
+                      </m:r>
+                    </m:den>
+                  </m:f>
+                  <m:r>
+                    <w:rPr>
+                      <w:rFonts w:ascii="Cambria Math" w:hAnsi="Cambria Math"/>
+                    </w:rPr>
+                    <m:t>-1</m:t>
+                  </m:r>
+                </m:sup>
+                <m:e>
+                  <m:sSub>
+                    <m:sSubPr>
+                      <m:ctrlPr>
+                        <w:rPr>
+                          <w:rFonts w:ascii="Cambria Math" w:hAnsi="Cambria Math"/>
+                          <w:i/>
+                        </w:rPr>
+                      </m:ctrlPr>
+                    </m:sSubPr>
+                    <m:e>
+                      <m:r>
+                        <w:rPr>
+                          <w:rFonts w:ascii="Cambria Math" w:hAnsi="Cambria Math"/>
+                        </w:rPr>
+                        <m:t>g</m:t>
+                      </m:r>
+                    </m:e>
+                    <m:sub>
+                      <m:r>
+                        <w:rPr>
+                          <w:rFonts w:ascii="Cambria Math" w:hAnsi="Cambria Math"/>
+                        </w:rPr>
+                        <m:t>n</m:t>
+                      </m:r>
+                    </m:sub>
+                  </m:sSub>
+                  <m:sSup>
+                    <m:sSupPr>
+                      <m:ctrlPr>
+                        <w:rPr>
+                          <w:rFonts w:ascii="Cambria Math" w:hAnsi="Cambria Math"/>
+                          <w:i/>
+                        </w:rPr>
+                      </m:ctrlPr>
+                    </m:sSupPr>
+                    <m:e>
+                      <m:r>
+                        <w:rPr>
+                          <w:rFonts w:ascii="Cambria Math" w:hAnsi="Cambria Math"/>
+                        </w:rPr>
+                        <m:t>e</m:t>
+                      </m:r>
+                    </m:e>
+                    <m:sup>
+                      <m:r>
+                        <w:rPr>
+                          <w:rFonts w:ascii="Cambria Math" w:hAnsi="Cambria Math"/>
+                        </w:rPr>
+                        <m:t>2π</m:t>
+                      </m:r>
+                      <m:f>
+                        <m:fPr>
+                          <m:ctrlPr>
+                            <w:rPr>
+                              <w:rFonts w:ascii="Cambria Math" w:hAnsi="Cambria Math"/>
+                              <w:i/>
+                            </w:rPr>
+                          </m:ctrlPr>
+                        </m:fPr>
+                        <m:num>
+                          <m:r>
+                            <w:rPr>
+                              <w:rFonts w:ascii="Cambria Math" w:hAnsi="Cambria Math"/>
+                            </w:rPr>
+                            <m:t>t</m:t>
+                          </m:r>
+                        </m:num>
+                        <m:den>
+                          <m:f>
+                            <m:fPr>
+                              <m:ctrlPr>
+                                <w:rPr>
+                                  <w:rFonts w:ascii="Cambria Math" w:hAnsi="Cambria Math"/>
+                                  <w:i/>
+                                </w:rPr>
+                              </m:ctrlPr>
+                            </m:fPr>
+                            <m:num>
+                              <m:r>
+                                <w:rPr>
+                                  <w:rFonts w:ascii="Cambria Math" w:hAnsi="Cambria Math"/>
+                                </w:rPr>
+                                <m:t>N</m:t>
+                              </m:r>
+                            </m:num>
+                            <m:den>
+                              <m:r>
+                                <w:rPr>
+                                  <w:rFonts w:ascii="Cambria Math" w:hAnsi="Cambria Math"/>
+                                </w:rPr>
+                                <m:t>2</m:t>
+                              </m:r>
+                            </m:den>
+                          </m:f>
+                        </m:den>
+                      </m:f>
+                      <m:r>
+                        <w:rPr>
+                          <w:rFonts w:ascii="Cambria Math" w:hAnsi="Cambria Math"/>
+                        </w:rPr>
+                        <m:t>(2m)</m:t>
+                      </m:r>
+                    </m:sup>
+                  </m:sSup>
+                </m:e>
+              </m:nary>
+            </m:num>
+            <m:den>
+              <m:f>
+                <m:fPr>
+                  <m:ctrlPr>
+                    <w:rPr>
+                      <w:rFonts w:ascii="Cambria Math" w:hAnsi="Cambria Math"/>
+                      <w:i/>
+                    </w:rPr>
+                  </m:ctrlPr>
+                </m:fPr>
+                <m:num>
+                  <m:r>
+                    <w:rPr>
+                      <w:rFonts w:ascii="Cambria Math" w:hAnsi="Cambria Math"/>
+                    </w:rPr>
+                    <m:t>N</m:t>
+                  </m:r>
+                </m:num>
+                <m:den>
+                  <m:r>
+                    <w:rPr>
+                      <w:rFonts w:ascii="Cambria Math" w:hAnsi="Cambria Math"/>
+                    </w:rPr>
+                    <m:t>2</m:t>
+                  </m:r>
+                </m:den>
+              </m:f>
+            </m:den>
+          </m:f>
+        </m:oMath>
+      </m:oMathPara>
+    </w:p>
     <w:sectPr>
       <w:pgSz w:w="12240" w:h="15840" w:code="1"/>
       <w:pgMar w:top="1440" w:right="1800" w:bottom="1440" w:left="1800" w:header="851" w:footer="992" w:gutter="0"/>
@@ -4774,7 +9408,7 @@
 
 <file path=word/comments.xml><?xml version="1.0" encoding="utf-8"?>
 <w:comments xmlns:wpc="http://schemas.microsoft.com/office/word/2010/wordprocessingCanvas" xmlns:cx="http://schemas.microsoft.com/office/drawing/2014/chartex" xmlns:mc="http://schemas.openxmlformats.org/markup-compatibility/2006" xmlns:o="urn:schemas-microsoft-com:office:office" xmlns:r="http://schemas.openxmlformats.org/officeDocument/2006/relationships" xmlns:m="http://schemas.openxmlformats.org/officeDocument/2006/math" xmlns:v="urn:schemas-microsoft-com:vml" xmlns:wp14="http://schemas.microsoft.com/office/word/2010/wordprocessingDrawing" xmlns:wp="http://schemas.openxmlformats.org/drawingml/2006/wordprocessingDrawing" xmlns:w10="urn:schemas-microsoft-com:office:word" xmlns:w="http://schemas.openxmlformats.org/wordprocessingml/2006/main" xmlns:w14="http://schemas.microsoft.com/office/word/2010/wordml" xmlns:w15="http://schemas.microsoft.com/office/word/2012/wordml" xmlns:w16se="http://schemas.microsoft.com/office/word/2015/wordml/symex" xmlns:wpg="http://schemas.microsoft.com/office/word/2010/wordprocessingGroup" xmlns:wpi="http://schemas.microsoft.com/office/word/2010/wordprocessingInk" xmlns:wne="http://schemas.microsoft.com/office/word/2006/wordml" xmlns:wps="http://schemas.microsoft.com/office/word/2010/wordprocessingShape" mc:Ignorable="w14 w15 w16se wp14">
-  <w:comment w:id="0" w:author="Leo Chai" w:date="2020-02-04T05:05:00Z" w:initials="LC">
+  <w:comment w:id="1" w:author="Leo Chai" w:date="2020-02-04T05:05:00Z" w:initials="LC">
     <w:p>
       <w:pPr>
         <w:pStyle w:val="CommentText"/>
@@ -4790,7 +9424,7 @@
       </w:r>
     </w:p>
   </w:comment>
-  <w:comment w:id="1" w:author="Leo Chai" w:date="2020-02-06T04:57:00Z" w:initials="LC">
+  <w:comment w:id="2" w:author="Leo Chai" w:date="2020-02-06T04:57:00Z" w:initials="LC">
     <w:p>
       <w:pPr>
         <w:pStyle w:val="CommentText"/>
@@ -4806,7 +9440,7 @@
       </w:r>
     </w:p>
   </w:comment>
-  <w:comment w:id="2" w:author="Leo Chai" w:date="2020-02-07T04:39:00Z" w:initials="LC">
+  <w:comment w:id="3" w:author="Leo Chai" w:date="2020-02-07T04:39:00Z" w:initials="LC">
     <w:p>
       <w:pPr>
         <w:pStyle w:val="CommentText"/>
@@ -4822,7 +9456,7 @@
       </w:r>
     </w:p>
   </w:comment>
-  <w:comment w:id="3" w:author="Leo Chai" w:date="2020-02-08T09:06:00Z" w:initials="LC">
+  <w:comment w:id="4" w:author="Leo Chai" w:date="2020-02-08T09:06:00Z" w:initials="LC">
     <w:p>
       <w:pPr>
         <w:pStyle w:val="CommentText"/>
@@ -4838,7 +9472,7 @@
       </w:r>
     </w:p>
   </w:comment>
-  <w:comment w:id="4" w:author="Leo Chai" w:date="2020-02-08T11:41:00Z" w:initials="LC">
+  <w:comment w:id="5" w:author="Leo Chai" w:date="2020-02-08T11:41:00Z" w:initials="LC">
     <w:p>
       <w:pPr>
         <w:pStyle w:val="CommentText"/>
@@ -4854,6 +9488,22 @@
       </w:r>
     </w:p>
   </w:comment>
+  <w:comment w:id="6" w:author="Leo Chai" w:date="2020-02-09T08:37:00Z" w:initials="LC">
+    <w:p>
+      <w:pPr>
+        <w:pStyle w:val="CommentText"/>
+      </w:pPr>
+      <w:r>
+        <w:rPr>
+          <w:rStyle w:val="CommentReference"/>
+        </w:rPr>
+        <w:annotationRef/>
+      </w:r>
+      <w:r>
+        <w:t>Should I talk about the graphical representation of this, like how it looks in the graph?</w:t>
+      </w:r>
+    </w:p>
+  </w:comment>
 </w:comments>
 </file>
 
@@ -4864,6 +9514,7 @@
   <w15:commentEx w15:paraId="4D79E158" w15:done="0"/>
   <w15:commentEx w15:paraId="5586C1D4" w15:done="0"/>
   <w15:commentEx w15:paraId="03708A08" w15:done="0"/>
+  <w15:commentEx w15:paraId="07E2FB7F" w15:done="0"/>
 </w15:commentsEx>
 </file>
 
@@ -43257,7 +47908,7 @@
 </file>
 
 <file path=customXml/itemProps1.xml><?xml version="1.0" encoding="utf-8"?>
-<ds:datastoreItem xmlns:ds="http://schemas.openxmlformats.org/officeDocument/2006/customXml" ds:itemID="{6C7244C8-1A35-4C5D-843F-2EFAA635A314}">
+<ds:datastoreItem xmlns:ds="http://schemas.openxmlformats.org/officeDocument/2006/customXml" ds:itemID="{0AF42420-C80E-4F12-9770-423236C1CCD5}">
   <ds:schemaRefs>
     <ds:schemaRef ds:uri="http://schemas.openxmlformats.org/officeDocument/2006/bibliography"/>
   </ds:schemaRefs>

</xml_diff>